<commit_message>
Atualização 1308 (Testes e Login)
</commit_message>
<xml_diff>
--- a/TCCzenoModelo1 (1).docx
+++ b/TCCzenoModelo1 (1).docx
@@ -3733,7 +3733,7 @@
         </w:rPr>
         <w:fldChar w:fldCharType="separate"/>
       </w:r>
-      <w:hyperlink w:anchor="_Toc205211146" w:history="1">
+      <w:hyperlink w:anchor="_Toc205880012" w:history="1">
         <w:r>
           <w:rPr>
             <w:rStyle w:val="Hyperlink"/>
@@ -3761,7 +3761,7 @@
             <w:noProof/>
             <w:webHidden/>
           </w:rPr>
-          <w:instrText xml:space="preserve"> PAGEREF _Toc205211146 \h </w:instrText>
+          <w:instrText xml:space="preserve"> PAGEREF _Toc205880012 \h </w:instrText>
         </w:r>
         <w:r>
           <w:rPr>
@@ -3806,7 +3806,7 @@
           <w14:ligatures w14:val="none"/>
         </w:rPr>
       </w:pPr>
-      <w:hyperlink w:anchor="_Toc205211147" w:history="1">
+      <w:hyperlink w:anchor="_Toc205880013" w:history="1">
         <w:r>
           <w:rPr>
             <w:rStyle w:val="Hyperlink"/>
@@ -3834,7 +3834,7 @@
             <w:noProof/>
             <w:webHidden/>
           </w:rPr>
-          <w:instrText xml:space="preserve"> PAGEREF _Toc205211147 \h </w:instrText>
+          <w:instrText xml:space="preserve"> PAGEREF _Toc205880013 \h </w:instrText>
         </w:r>
         <w:r>
           <w:rPr>
@@ -3879,7 +3879,7 @@
           <w14:ligatures w14:val="none"/>
         </w:rPr>
       </w:pPr>
-      <w:hyperlink w:anchor="_Toc205211148" w:history="1">
+      <w:hyperlink w:anchor="_Toc205880014" w:history="1">
         <w:r>
           <w:rPr>
             <w:rStyle w:val="Hyperlink"/>
@@ -3907,7 +3907,7 @@
             <w:noProof/>
             <w:webHidden/>
           </w:rPr>
-          <w:instrText xml:space="preserve"> PAGEREF _Toc205211148 \h </w:instrText>
+          <w:instrText xml:space="preserve"> PAGEREF _Toc205880014 \h </w:instrText>
         </w:r>
         <w:r>
           <w:rPr>
@@ -3952,7 +3952,7 @@
           <w14:ligatures w14:val="none"/>
         </w:rPr>
       </w:pPr>
-      <w:hyperlink w:anchor="_Toc205211149" w:history="1">
+      <w:hyperlink w:anchor="_Toc205880015" w:history="1">
         <w:r>
           <w:rPr>
             <w:rStyle w:val="Hyperlink"/>
@@ -3980,7 +3980,7 @@
             <w:noProof/>
             <w:webHidden/>
           </w:rPr>
-          <w:instrText xml:space="preserve"> PAGEREF _Toc205211149 \h </w:instrText>
+          <w:instrText xml:space="preserve"> PAGEREF _Toc205880015 \h </w:instrText>
         </w:r>
         <w:r>
           <w:rPr>
@@ -4025,7 +4025,7 @@
           <w14:ligatures w14:val="none"/>
         </w:rPr>
       </w:pPr>
-      <w:hyperlink w:anchor="_Toc205211150" w:history="1">
+      <w:hyperlink w:anchor="_Toc205880016" w:history="1">
         <w:r>
           <w:rPr>
             <w:rStyle w:val="Hyperlink"/>
@@ -4053,7 +4053,7 @@
             <w:noProof/>
             <w:webHidden/>
           </w:rPr>
-          <w:instrText xml:space="preserve"> PAGEREF _Toc205211150 \h </w:instrText>
+          <w:instrText xml:space="preserve"> PAGEREF _Toc205880016 \h </w:instrText>
         </w:r>
         <w:r>
           <w:rPr>
@@ -4098,7 +4098,7 @@
           <w14:ligatures w14:val="none"/>
         </w:rPr>
       </w:pPr>
-      <w:hyperlink w:anchor="_Toc205211151" w:history="1">
+      <w:hyperlink w:anchor="_Toc205880017" w:history="1">
         <w:r>
           <w:rPr>
             <w:rStyle w:val="Hyperlink"/>
@@ -4126,7 +4126,7 @@
             <w:noProof/>
             <w:webHidden/>
           </w:rPr>
-          <w:instrText xml:space="preserve"> PAGEREF _Toc205211151 \h </w:instrText>
+          <w:instrText xml:space="preserve"> PAGEREF _Toc205880017 \h </w:instrText>
         </w:r>
         <w:r>
           <w:rPr>
@@ -4171,7 +4171,7 @@
           <w14:ligatures w14:val="none"/>
         </w:rPr>
       </w:pPr>
-      <w:hyperlink w:anchor="_Toc205211152" w:history="1">
+      <w:hyperlink w:anchor="_Toc205880018" w:history="1">
         <w:r>
           <w:rPr>
             <w:rStyle w:val="Hyperlink"/>
@@ -4199,7 +4199,7 @@
             <w:noProof/>
             <w:webHidden/>
           </w:rPr>
-          <w:instrText xml:space="preserve"> PAGEREF _Toc205211152 \h </w:instrText>
+          <w:instrText xml:space="preserve"> PAGEREF _Toc205880018 \h </w:instrText>
         </w:r>
         <w:r>
           <w:rPr>
@@ -4244,7 +4244,7 @@
           <w14:ligatures w14:val="none"/>
         </w:rPr>
       </w:pPr>
-      <w:hyperlink w:anchor="_Toc205211153" w:history="1">
+      <w:hyperlink w:anchor="_Toc205880019" w:history="1">
         <w:r>
           <w:rPr>
             <w:rStyle w:val="Hyperlink"/>
@@ -4272,7 +4272,7 @@
             <w:noProof/>
             <w:webHidden/>
           </w:rPr>
-          <w:instrText xml:space="preserve"> PAGEREF _Toc205211153 \h </w:instrText>
+          <w:instrText xml:space="preserve"> PAGEREF _Toc205880019 \h </w:instrText>
         </w:r>
         <w:r>
           <w:rPr>
@@ -4317,7 +4317,7 @@
           <w14:ligatures w14:val="none"/>
         </w:rPr>
       </w:pPr>
-      <w:hyperlink w:anchor="_Toc205211154" w:history="1">
+      <w:hyperlink w:anchor="_Toc205880020" w:history="1">
         <w:r>
           <w:rPr>
             <w:rStyle w:val="Hyperlink"/>
@@ -4345,7 +4345,7 @@
             <w:noProof/>
             <w:webHidden/>
           </w:rPr>
-          <w:instrText xml:space="preserve"> PAGEREF _Toc205211154 \h </w:instrText>
+          <w:instrText xml:space="preserve"> PAGEREF _Toc205880020 \h </w:instrText>
         </w:r>
         <w:r>
           <w:rPr>
@@ -4390,7 +4390,7 @@
           <w14:ligatures w14:val="none"/>
         </w:rPr>
       </w:pPr>
-      <w:hyperlink w:anchor="_Toc205211155" w:history="1">
+      <w:hyperlink w:anchor="_Toc205880021" w:history="1">
         <w:r>
           <w:rPr>
             <w:rStyle w:val="Hyperlink"/>
@@ -4418,7 +4418,7 @@
             <w:noProof/>
             <w:webHidden/>
           </w:rPr>
-          <w:instrText xml:space="preserve"> PAGEREF _Toc205211155 \h </w:instrText>
+          <w:instrText xml:space="preserve"> PAGEREF _Toc205880021 \h </w:instrText>
         </w:r>
         <w:r>
           <w:rPr>
@@ -4463,7 +4463,7 @@
           <w14:ligatures w14:val="none"/>
         </w:rPr>
       </w:pPr>
-      <w:hyperlink w:anchor="_Toc205211156" w:history="1">
+      <w:hyperlink w:anchor="_Toc205880022" w:history="1">
         <w:r>
           <w:rPr>
             <w:rStyle w:val="Hyperlink"/>
@@ -4491,7 +4491,7 @@
             <w:noProof/>
             <w:webHidden/>
           </w:rPr>
-          <w:instrText xml:space="preserve"> PAGEREF _Toc205211156 \h </w:instrText>
+          <w:instrText xml:space="preserve"> PAGEREF _Toc205880022 \h </w:instrText>
         </w:r>
         <w:r>
           <w:rPr>
@@ -4536,7 +4536,7 @@
           <w14:ligatures w14:val="none"/>
         </w:rPr>
       </w:pPr>
-      <w:hyperlink w:anchor="_Toc205211157" w:history="1">
+      <w:hyperlink w:anchor="_Toc205880023" w:history="1">
         <w:r>
           <w:rPr>
             <w:rStyle w:val="Hyperlink"/>
@@ -4564,7 +4564,7 @@
             <w:noProof/>
             <w:webHidden/>
           </w:rPr>
-          <w:instrText xml:space="preserve"> PAGEREF _Toc205211157 \h </w:instrText>
+          <w:instrText xml:space="preserve"> PAGEREF _Toc205880023 \h </w:instrText>
         </w:r>
         <w:r>
           <w:rPr>
@@ -4609,7 +4609,7 @@
           <w14:ligatures w14:val="none"/>
         </w:rPr>
       </w:pPr>
-      <w:hyperlink w:anchor="_Toc205211158" w:history="1">
+      <w:hyperlink w:anchor="_Toc205880024" w:history="1">
         <w:r>
           <w:rPr>
             <w:rStyle w:val="Hyperlink"/>
@@ -4637,7 +4637,7 @@
             <w:noProof/>
             <w:webHidden/>
           </w:rPr>
-          <w:instrText xml:space="preserve"> PAGEREF _Toc205211158 \h </w:instrText>
+          <w:instrText xml:space="preserve"> PAGEREF _Toc205880024 \h </w:instrText>
         </w:r>
         <w:r>
           <w:rPr>
@@ -4682,7 +4682,7 @@
           <w14:ligatures w14:val="none"/>
         </w:rPr>
       </w:pPr>
-      <w:hyperlink w:anchor="_Toc205211159" w:history="1">
+      <w:hyperlink w:anchor="_Toc205880025" w:history="1">
         <w:r>
           <w:rPr>
             <w:rStyle w:val="Hyperlink"/>
@@ -4710,7 +4710,7 @@
             <w:noProof/>
             <w:webHidden/>
           </w:rPr>
-          <w:instrText xml:space="preserve"> PAGEREF _Toc205211159 \h </w:instrText>
+          <w:instrText xml:space="preserve"> PAGEREF _Toc205880025 \h </w:instrText>
         </w:r>
         <w:r>
           <w:rPr>
@@ -4755,7 +4755,7 @@
           <w14:ligatures w14:val="none"/>
         </w:rPr>
       </w:pPr>
-      <w:hyperlink w:anchor="_Toc205211160" w:history="1">
+      <w:hyperlink w:anchor="_Toc205880026" w:history="1">
         <w:r>
           <w:rPr>
             <w:rStyle w:val="Hyperlink"/>
@@ -4783,7 +4783,7 @@
             <w:noProof/>
             <w:webHidden/>
           </w:rPr>
-          <w:instrText xml:space="preserve"> PAGEREF _Toc205211160 \h </w:instrText>
+          <w:instrText xml:space="preserve"> PAGEREF _Toc205880026 \h </w:instrText>
         </w:r>
         <w:r>
           <w:rPr>
@@ -4828,14 +4828,14 @@
           <w14:ligatures w14:val="none"/>
         </w:rPr>
       </w:pPr>
-      <w:hyperlink w:anchor="_Toc205211161" w:history="1">
+      <w:hyperlink w:anchor="_Toc205880027" w:history="1">
         <w:r>
           <w:rPr>
             <w:rStyle w:val="Hyperlink"/>
             <w:rFonts w:ascii="Arial" w:hAnsi="Arial" w:cs="Arial"/>
             <w:noProof/>
           </w:rPr>
-          <w:t>Figura 16 - Painel de controle (Dashboard)</w:t>
+          <w:t>Figura 16 - Início (Dashboard)</w:t>
         </w:r>
         <w:r>
           <w:rPr>
@@ -4856,7 +4856,7 @@
             <w:noProof/>
             <w:webHidden/>
           </w:rPr>
-          <w:instrText xml:space="preserve"> PAGEREF _Toc205211161 \h </w:instrText>
+          <w:instrText xml:space="preserve"> PAGEREF _Toc205880027 \h </w:instrText>
         </w:r>
         <w:r>
           <w:rPr>
@@ -4889,6 +4889,152 @@
     </w:p>
     <w:p>
       <w:pPr>
+        <w:pStyle w:val="ndicedeilustraes"/>
+        <w:tabs>
+          <w:tab w:val="right" w:leader="dot" w:pos="9061"/>
+        </w:tabs>
+        <w:rPr>
+          <w:rFonts w:eastAsiaTheme="minorEastAsia"/>
+          <w:noProof/>
+          <w:kern w:val="0"/>
+          <w:lang w:eastAsia="pt-BR"/>
+          <w14:ligatures w14:val="none"/>
+        </w:rPr>
+      </w:pPr>
+      <w:hyperlink w:anchor="_Toc205880028" w:history="1">
+        <w:r>
+          <w:rPr>
+            <w:rStyle w:val="Hyperlink"/>
+            <w:rFonts w:ascii="Arial" w:hAnsi="Arial" w:cs="Arial"/>
+            <w:noProof/>
+          </w:rPr>
+          <w:t>Figura 17 - Diagrama Entidade Relacionamento</w:t>
+        </w:r>
+        <w:r>
+          <w:rPr>
+            <w:noProof/>
+            <w:webHidden/>
+          </w:rPr>
+          <w:tab/>
+        </w:r>
+        <w:r>
+          <w:rPr>
+            <w:noProof/>
+            <w:webHidden/>
+          </w:rPr>
+          <w:fldChar w:fldCharType="begin"/>
+        </w:r>
+        <w:r>
+          <w:rPr>
+            <w:noProof/>
+            <w:webHidden/>
+          </w:rPr>
+          <w:instrText xml:space="preserve"> PAGEREF _Toc205880028 \h </w:instrText>
+        </w:r>
+        <w:r>
+          <w:rPr>
+            <w:noProof/>
+            <w:webHidden/>
+          </w:rPr>
+        </w:r>
+        <w:r>
+          <w:rPr>
+            <w:noProof/>
+            <w:webHidden/>
+          </w:rPr>
+          <w:fldChar w:fldCharType="separate"/>
+        </w:r>
+        <w:r>
+          <w:rPr>
+            <w:noProof/>
+            <w:webHidden/>
+          </w:rPr>
+          <w:t>28</w:t>
+        </w:r>
+        <w:r>
+          <w:rPr>
+            <w:noProof/>
+            <w:webHidden/>
+          </w:rPr>
+          <w:fldChar w:fldCharType="end"/>
+        </w:r>
+      </w:hyperlink>
+    </w:p>
+    <w:p>
+      <w:pPr>
+        <w:pStyle w:val="ndicedeilustraes"/>
+        <w:tabs>
+          <w:tab w:val="right" w:leader="dot" w:pos="9061"/>
+        </w:tabs>
+        <w:rPr>
+          <w:rFonts w:eastAsiaTheme="minorEastAsia"/>
+          <w:noProof/>
+          <w:kern w:val="0"/>
+          <w:lang w:eastAsia="pt-BR"/>
+          <w14:ligatures w14:val="none"/>
+        </w:rPr>
+      </w:pPr>
+      <w:hyperlink w:anchor="_Toc205880029" w:history="1">
+        <w:r>
+          <w:rPr>
+            <w:rStyle w:val="Hyperlink"/>
+            <w:rFonts w:ascii="Arial" w:hAnsi="Arial" w:cs="Arial"/>
+            <w:noProof/>
+          </w:rPr>
+          <w:t>Figura 18 - Função de Cadastro</w:t>
+        </w:r>
+        <w:r>
+          <w:rPr>
+            <w:noProof/>
+            <w:webHidden/>
+          </w:rPr>
+          <w:tab/>
+        </w:r>
+        <w:r>
+          <w:rPr>
+            <w:noProof/>
+            <w:webHidden/>
+          </w:rPr>
+          <w:fldChar w:fldCharType="begin"/>
+        </w:r>
+        <w:r>
+          <w:rPr>
+            <w:noProof/>
+            <w:webHidden/>
+          </w:rPr>
+          <w:instrText xml:space="preserve"> PAGEREF _Toc205880029 \h </w:instrText>
+        </w:r>
+        <w:r>
+          <w:rPr>
+            <w:noProof/>
+            <w:webHidden/>
+          </w:rPr>
+        </w:r>
+        <w:r>
+          <w:rPr>
+            <w:noProof/>
+            <w:webHidden/>
+          </w:rPr>
+          <w:fldChar w:fldCharType="separate"/>
+        </w:r>
+        <w:r>
+          <w:rPr>
+            <w:noProof/>
+            <w:webHidden/>
+          </w:rPr>
+          <w:t>29</w:t>
+        </w:r>
+        <w:r>
+          <w:rPr>
+            <w:noProof/>
+            <w:webHidden/>
+          </w:rPr>
+          <w:fldChar w:fldCharType="end"/>
+        </w:r>
+      </w:hyperlink>
+    </w:p>
+    <w:p>
+      <w:pPr>
         <w:pStyle w:val="Abnt"/>
         <w:rPr>
           <w:sz w:val="28"/>
@@ -5623,7 +5769,7 @@
           <w:sz w:val="22"/>
         </w:rPr>
       </w:pPr>
-      <w:bookmarkStart w:id="30" w:name="_Toc205211146"/>
+      <w:bookmarkStart w:id="30" w:name="_Toc205880012"/>
       <w:r>
         <w:rPr>
           <w:rFonts w:ascii="Arial" w:hAnsi="Arial" w:cs="Arial"/>
@@ -5934,7 +6080,7 @@
           <w:sz w:val="22"/>
         </w:rPr>
       </w:pPr>
-      <w:bookmarkStart w:id="31" w:name="_Toc205211147"/>
+      <w:bookmarkStart w:id="31" w:name="_Toc205880013"/>
       <w:r>
         <w:rPr>
           <w:rFonts w:ascii="Arial" w:hAnsi="Arial" w:cs="Arial"/>
@@ -6332,7 +6478,7 @@
           <w:szCs w:val="22"/>
         </w:rPr>
       </w:pPr>
-      <w:bookmarkStart w:id="32" w:name="_Toc205211148"/>
+      <w:bookmarkStart w:id="32" w:name="_Toc205880014"/>
       <w:r>
         <w:rPr>
           <w:rFonts w:ascii="Arial" w:hAnsi="Arial" w:cs="Arial"/>
@@ -6695,7 +6841,7 @@
           <w:szCs w:val="22"/>
         </w:rPr>
       </w:pPr>
-      <w:bookmarkStart w:id="33" w:name="_Toc205211149"/>
+      <w:bookmarkStart w:id="33" w:name="_Toc205880015"/>
       <w:r>
         <w:rPr>
           <w:rFonts w:ascii="Arial" w:hAnsi="Arial" w:cs="Arial"/>
@@ -7019,7 +7165,7 @@
         </w:rPr>
         <w:tab/>
       </w:r>
-      <w:bookmarkStart w:id="34" w:name="_Toc205211150"/>
+      <w:bookmarkStart w:id="34" w:name="_Toc205880016"/>
       <w:r>
         <w:rPr>
           <w:rFonts w:ascii="Arial" w:hAnsi="Arial" w:cs="Arial"/>
@@ -7403,7 +7549,7 @@
           <w:szCs w:val="22"/>
         </w:rPr>
       </w:pPr>
-      <w:bookmarkStart w:id="35" w:name="_Toc205211151"/>
+      <w:bookmarkStart w:id="35" w:name="_Toc205880017"/>
       <w:r>
         <w:rPr>
           <w:rFonts w:ascii="Arial" w:hAnsi="Arial" w:cs="Arial"/>
@@ -7796,7 +7942,7 @@
           <w:sz w:val="22"/>
         </w:rPr>
       </w:pPr>
-      <w:bookmarkStart w:id="36" w:name="_Toc205211152"/>
+      <w:bookmarkStart w:id="36" w:name="_Toc205880018"/>
       <w:r>
         <w:rPr>
           <w:rFonts w:ascii="Arial" w:hAnsi="Arial" w:cs="Arial"/>
@@ -8157,7 +8303,7 @@
           <w:szCs w:val="22"/>
         </w:rPr>
       </w:pPr>
-      <w:bookmarkStart w:id="37" w:name="_Toc205211153"/>
+      <w:bookmarkStart w:id="37" w:name="_Toc205880019"/>
       <w:r>
         <w:rPr>
           <w:rFonts w:ascii="Arial" w:hAnsi="Arial" w:cs="Arial"/>
@@ -8503,7 +8649,7 @@
           <w:szCs w:val="22"/>
         </w:rPr>
       </w:pPr>
-      <w:bookmarkStart w:id="38" w:name="_Toc205211154"/>
+      <w:bookmarkStart w:id="38" w:name="_Toc205880020"/>
       <w:r>
         <w:rPr>
           <w:rFonts w:ascii="Arial" w:hAnsi="Arial" w:cs="Arial"/>
@@ -8863,7 +9009,7 @@
           <w:szCs w:val="22"/>
         </w:rPr>
       </w:pPr>
-      <w:bookmarkStart w:id="39" w:name="_Toc205211155"/>
+      <w:bookmarkStart w:id="39" w:name="_Toc205880021"/>
       <w:r>
         <w:rPr>
           <w:rFonts w:ascii="Arial" w:hAnsi="Arial" w:cs="Arial"/>
@@ -9413,22 +9559,20 @@
           <w:ins w:id="53" w:author="MAGALI BENEDITA TEIXEIRA NERY" w:date="2025-07-03T12:09:00Z"/>
         </w:rPr>
       </w:pPr>
-      <w:bookmarkStart w:id="54" w:name="_GoBack"/>
-      <w:bookmarkEnd w:id="54"/>
+    </w:p>
+    <w:p>
+      <w:pPr>
+        <w:pStyle w:val="Abnt3"/>
+        <w:rPr>
+          <w:ins w:id="54" w:author="MAGALI BENEDITA TEIXEIRA NERY" w:date="2025-07-03T12:09:00Z"/>
+        </w:rPr>
+      </w:pPr>
     </w:p>
     <w:p>
       <w:pPr>
         <w:pStyle w:val="Abnt3"/>
         <w:rPr>
           <w:ins w:id="55" w:author="MAGALI BENEDITA TEIXEIRA NERY" w:date="2025-07-03T12:09:00Z"/>
-        </w:rPr>
-      </w:pPr>
-    </w:p>
-    <w:p>
-      <w:pPr>
-        <w:pStyle w:val="Abnt3"/>
-        <w:rPr>
-          <w:ins w:id="56" w:author="MAGALI BENEDITA TEIXEIRA NERY" w:date="2025-07-03T12:09:00Z"/>
         </w:rPr>
       </w:pPr>
     </w:p>
@@ -9445,13 +9589,13 @@
           <w:numId w:val="3"/>
         </w:numPr>
       </w:pPr>
-      <w:bookmarkStart w:id="57" w:name="_Toc199345948"/>
-      <w:commentRangeStart w:id="58"/>
+      <w:bookmarkStart w:id="56" w:name="_Toc199345948"/>
+      <w:commentRangeStart w:id="57"/>
       <w:r>
         <w:t>DESENVOLVIMENTO</w:t>
       </w:r>
-      <w:bookmarkEnd w:id="57"/>
-      <w:commentRangeEnd w:id="58"/>
+      <w:bookmarkEnd w:id="56"/>
+      <w:commentRangeEnd w:id="57"/>
       <w:r>
         <w:rPr>
           <w:rStyle w:val="Refdecomentrio"/>
@@ -9459,18 +9603,18 @@
           <w:b w:val="0"/>
           <w:bCs w:val="0"/>
         </w:rPr>
-        <w:commentReference w:id="58"/>
+        <w:commentReference w:id="57"/>
       </w:r>
     </w:p>
     <w:p>
       <w:pPr>
         <w:pStyle w:val="Abnt2"/>
       </w:pPr>
-      <w:bookmarkStart w:id="59" w:name="_Toc199345949"/>
+      <w:bookmarkStart w:id="58" w:name="_Toc199345949"/>
       <w:r>
         <w:t>4.1  Estruturação do sistema</w:t>
       </w:r>
-      <w:bookmarkEnd w:id="59"/>
+      <w:bookmarkEnd w:id="58"/>
     </w:p>
     <w:p>
       <w:pPr>
@@ -9530,7 +9674,7 @@
       <w:r>
         <w:t xml:space="preserve"> para ser vista </w:t>
       </w:r>
-      <w:commentRangeStart w:id="60"/>
+      <w:commentRangeStart w:id="59"/>
       <w:r>
         <w:t>na barra de navegação, como pode notar abaixo</w:t>
       </w:r>
@@ -9540,14 +9684,14 @@
       <w:r>
         <w:t xml:space="preserve">, </w:t>
       </w:r>
-      <w:commentRangeEnd w:id="60"/>
+      <w:commentRangeEnd w:id="59"/>
       <w:r>
         <w:rPr>
           <w:rStyle w:val="Refdecomentrio"/>
           <w:rFonts w:asciiTheme="minorHAnsi" w:hAnsiTheme="minorHAnsi" w:cstheme="minorBidi"/>
           <w:bCs w:val="0"/>
         </w:rPr>
-        <w:commentReference w:id="60"/>
+        <w:commentReference w:id="59"/>
       </w:r>
       <w:r>
         <w:t>algo direto ao ponto</w:t>
@@ -9581,7 +9725,7 @@
           <w:sz w:val="22"/>
         </w:rPr>
       </w:pPr>
-      <w:bookmarkStart w:id="61" w:name="_Toc205211156"/>
+      <w:bookmarkStart w:id="60" w:name="_Toc205880022"/>
       <w:r>
         <w:rPr>
           <w:rFonts w:ascii="Arial" w:hAnsi="Arial" w:cs="Arial"/>
@@ -9632,7 +9776,7 @@
         </w:rPr>
         <w:t xml:space="preserve"> - Logo da plataforma Zeno</w:t>
       </w:r>
-      <w:bookmarkEnd w:id="61"/>
+      <w:bookmarkEnd w:id="60"/>
     </w:p>
     <w:p/>
     <w:p>
@@ -9724,7 +9868,7 @@
           <w:sz w:val="22"/>
         </w:rPr>
       </w:pPr>
-      <w:bookmarkStart w:id="62" w:name="_Toc205211157"/>
+      <w:bookmarkStart w:id="61" w:name="_Toc205880023"/>
       <w:r>
         <w:rPr>
           <w:rFonts w:ascii="Arial" w:hAnsi="Arial" w:cs="Arial"/>
@@ -9789,7 +9933,7 @@
         </w:rPr>
         <w:t>a Zeno</w:t>
       </w:r>
-      <w:bookmarkEnd w:id="62"/>
+      <w:bookmarkEnd w:id="61"/>
     </w:p>
     <w:p/>
     <w:p>
@@ -9945,7 +10089,7 @@
           <w:szCs w:val="22"/>
         </w:rPr>
       </w:pPr>
-      <w:bookmarkStart w:id="63" w:name="_Toc205211158"/>
+      <w:bookmarkStart w:id="62" w:name="_Toc205880024"/>
       <w:r>
         <w:rPr>
           <w:rFonts w:ascii="Arial" w:hAnsi="Arial" w:cs="Arial"/>
@@ -10030,7 +10174,7 @@
         </w:rPr>
         <w:t>page</w:t>
       </w:r>
-      <w:bookmarkEnd w:id="63"/>
+      <w:bookmarkEnd w:id="62"/>
       <w:proofErr w:type="spellEnd"/>
     </w:p>
     <w:p>
@@ -10130,7 +10274,7 @@
           <w:sz w:val="22"/>
         </w:rPr>
       </w:pPr>
-      <w:bookmarkStart w:id="64" w:name="_Toc205211159"/>
+      <w:bookmarkStart w:id="63" w:name="_Toc205880025"/>
       <w:r>
         <w:rPr>
           <w:rFonts w:ascii="Arial" w:hAnsi="Arial" w:cs="Arial"/>
@@ -10181,7 +10325,7 @@
         </w:rPr>
         <w:t xml:space="preserve"> - Página de Cadastro</w:t>
       </w:r>
-      <w:bookmarkEnd w:id="64"/>
+      <w:bookmarkEnd w:id="63"/>
     </w:p>
     <w:p>
       <w:pPr>
@@ -10253,7 +10397,7 @@
           <w:sz w:val="22"/>
         </w:rPr>
       </w:pPr>
-      <w:bookmarkStart w:id="65" w:name="_Toc205211160"/>
+      <w:bookmarkStart w:id="64" w:name="_Toc205880026"/>
       <w:r>
         <w:rPr>
           <w:rFonts w:ascii="Arial" w:hAnsi="Arial" w:cs="Arial"/>
@@ -10312,7 +10456,7 @@
         </w:rPr>
         <w:t>Login</w:t>
       </w:r>
-      <w:bookmarkEnd w:id="65"/>
+      <w:bookmarkEnd w:id="64"/>
       <w:proofErr w:type="spellEnd"/>
     </w:p>
     <w:p>
@@ -10436,7 +10580,7 @@
           <w:sz w:val="22"/>
         </w:rPr>
       </w:pPr>
-      <w:bookmarkStart w:id="66" w:name="_Toc205211161"/>
+      <w:bookmarkStart w:id="65" w:name="_Toc205880027"/>
       <w:r>
         <w:rPr>
           <w:rFonts w:ascii="Arial" w:hAnsi="Arial" w:cs="Arial"/>
@@ -10510,7 +10654,7 @@
         </w:rPr>
         <w:t>)</w:t>
       </w:r>
-      <w:bookmarkEnd w:id="66"/>
+      <w:bookmarkEnd w:id="65"/>
     </w:p>
     <w:p>
       <w:pPr>
@@ -10810,6 +10954,7 @@
           <w:sz w:val="22"/>
         </w:rPr>
       </w:pPr>
+      <w:bookmarkStart w:id="66" w:name="_Toc205880028"/>
       <w:r>
         <w:rPr>
           <w:rFonts w:ascii="Arial" w:hAnsi="Arial" w:cs="Arial"/>
@@ -10860,26 +11005,30 @@
         </w:rPr>
         <w:t xml:space="preserve"> - Diagrama Entidade Relacionamento</w:t>
       </w:r>
-    </w:p>
-    <w:p>
-      <w:pPr>
-        <w:pStyle w:val="Abnt3"/>
+      <w:bookmarkEnd w:id="66"/>
+    </w:p>
+    <w:p>
+      <w:pPr>
+        <w:pStyle w:val="Legenda"/>
+        <w:keepNext/>
         <w:jc w:val="center"/>
         <w:rPr>
-          <w:b/>
-        </w:rPr>
-      </w:pPr>
-      <w:r>
-        <w:rPr>
-          <w:b/>
+          <w:rFonts w:ascii="Arial" w:hAnsi="Arial" w:cs="Arial"/>
+          <w:sz w:val="22"/>
+        </w:rPr>
+      </w:pPr>
+      <w:r>
+        <w:rPr>
+          <w:rFonts w:ascii="Arial" w:hAnsi="Arial" w:cs="Arial"/>
           <w:noProof/>
+          <w:sz w:val="22"/>
           <w:lang w:eastAsia="pt-BR"/>
         </w:rPr>
         <w:drawing>
-          <wp:inline distT="0" distB="0" distL="0" distR="0" wp14:anchorId="681F02B1" wp14:editId="03D97E84">
-            <wp:extent cx="3467100" cy="4508261"/>
-            <wp:effectExtent l="0" t="0" r="0" b="6985"/>
-            <wp:docPr id="10" name="Imagem 10"/>
+          <wp:inline distT="0" distB="0" distL="0" distR="0" wp14:anchorId="44AE32B8" wp14:editId="29391509">
+            <wp:extent cx="3268980" cy="4252446"/>
+            <wp:effectExtent l="0" t="0" r="7620" b="0"/>
+            <wp:docPr id="11" name="Imagem 11"/>
             <wp:cNvGraphicFramePr>
               <a:graphicFrameLocks xmlns:a="http://schemas.openxmlformats.org/drawingml/2006/main" noChangeAspect="1"/>
             </wp:cNvGraphicFramePr>
@@ -10887,7 +11036,7 @@
               <a:graphicData uri="http://schemas.openxmlformats.org/drawingml/2006/picture">
                 <pic:pic xmlns:pic="http://schemas.openxmlformats.org/drawingml/2006/picture">
                   <pic:nvPicPr>
-                    <pic:cNvPr id="10" name="zeno bd.drawio.png"/>
+                    <pic:cNvPr id="11" name="zenoDER 2.png"/>
                     <pic:cNvPicPr/>
                   </pic:nvPicPr>
                   <pic:blipFill>
@@ -10905,7 +11054,7 @@
                   <pic:spPr>
                     <a:xfrm>
                       <a:off x="0" y="0"/>
-                      <a:ext cx="3502204" cy="4553906"/>
+                      <a:ext cx="3298513" cy="4290864"/>
                     </a:xfrm>
                     <a:prstGeom prst="rect">
                       <a:avLst/>
@@ -10922,8 +11071,59 @@
       <w:pPr>
         <w:pStyle w:val="Abnt2"/>
       </w:pPr>
-      <w:r>
-        <w:t>4.4 Exemplificação dos Códigos</w:t>
+    </w:p>
+    <w:p>
+      <w:pPr>
+        <w:pStyle w:val="Abnt2"/>
+      </w:pPr>
+      <w:r>
+        <w:t>4.4 Implementação do Banco de Dados</w:t>
+      </w:r>
+    </w:p>
+    <w:p>
+      <w:pPr>
+        <w:pStyle w:val="Abnt3"/>
+      </w:pPr>
+      <w:r>
+        <w:t xml:space="preserve">Para que a </w:t>
+      </w:r>
+      <w:proofErr w:type="gramStart"/>
+      <w:r>
+        <w:t>plataforma Zeno</w:t>
+      </w:r>
+      <w:proofErr w:type="gramEnd"/>
+      <w:r>
+        <w:t xml:space="preserve"> mantenha sua performance consistente quando houver acessos de usuários, adição, edição, atualização e exclusão de dados, escolhemos usar o sistema de banco de dados </w:t>
+      </w:r>
+      <w:proofErr w:type="spellStart"/>
+      <w:r>
+        <w:t>Supabase</w:t>
+      </w:r>
+      <w:proofErr w:type="spellEnd"/>
+      <w:r>
+        <w:t xml:space="preserve">, por sua robustez e simplicidade. Com isso, os usuários podem cadastrar uma conta no Zeno, fazer </w:t>
+      </w:r>
+      <w:proofErr w:type="spellStart"/>
+      <w:r>
+        <w:t>login</w:t>
+      </w:r>
+      <w:proofErr w:type="spellEnd"/>
+      <w:r>
+        <w:t xml:space="preserve"> nela, </w:t>
+      </w:r>
+      <w:r>
+        <w:t>e usar suas ferramentas, tendo a certeza que suas informações fiquem a salvo no Banco de Dados</w:t>
+      </w:r>
+    </w:p>
+    <w:p>
+      <w:pPr>
+        <w:pStyle w:val="Abnt2"/>
+      </w:pPr>
+      <w:r>
+        <w:t>4.5</w:t>
+      </w:r>
+      <w:r>
+        <w:t xml:space="preserve"> Exemplificação dos Códigos</w:t>
       </w:r>
     </w:p>
     <w:p>
@@ -10944,6 +11144,7 @@
           <w:sz w:val="22"/>
         </w:rPr>
       </w:pPr>
+      <w:bookmarkStart w:id="67" w:name="_Toc205880029"/>
       <w:r>
         <w:rPr>
           <w:rFonts w:ascii="Arial" w:hAnsi="Arial" w:cs="Arial"/>
@@ -10994,6 +11195,7 @@
         </w:rPr>
         <w:t xml:space="preserve"> - Função de Cadastro</w:t>
       </w:r>
+      <w:bookmarkEnd w:id="67"/>
     </w:p>
     <w:p>
       <w:pPr>
@@ -11121,6 +11323,271 @@
       <w:pPr>
         <w:pStyle w:val="Abnt3"/>
       </w:pPr>
+      <w:r>
+        <w:t xml:space="preserve">Já a função de </w:t>
+      </w:r>
+      <w:proofErr w:type="spellStart"/>
+      <w:r>
+        <w:t>login</w:t>
+      </w:r>
+      <w:proofErr w:type="spellEnd"/>
+      <w:r>
+        <w:t xml:space="preserve"> da conta funciona desta maneira:</w:t>
+      </w:r>
+    </w:p>
+    <w:p>
+      <w:pPr>
+        <w:pStyle w:val="Legenda"/>
+        <w:keepNext/>
+        <w:jc w:val="center"/>
+        <w:rPr>
+          <w:rFonts w:ascii="Arial" w:hAnsi="Arial" w:cs="Arial"/>
+          <w:sz w:val="22"/>
+        </w:rPr>
+      </w:pPr>
+      <w:r>
+        <w:rPr>
+          <w:rFonts w:ascii="Arial" w:hAnsi="Arial" w:cs="Arial"/>
+          <w:sz w:val="22"/>
+        </w:rPr>
+        <w:t xml:space="preserve">Figura </w:t>
+      </w:r>
+      <w:r>
+        <w:rPr>
+          <w:rFonts w:ascii="Arial" w:hAnsi="Arial" w:cs="Arial"/>
+          <w:sz w:val="22"/>
+        </w:rPr>
+        <w:fldChar w:fldCharType="begin"/>
+      </w:r>
+      <w:r>
+        <w:rPr>
+          <w:rFonts w:ascii="Arial" w:hAnsi="Arial" w:cs="Arial"/>
+          <w:sz w:val="22"/>
+        </w:rPr>
+        <w:instrText xml:space="preserve"> SEQ Figura \* ARABIC </w:instrText>
+      </w:r>
+      <w:r>
+        <w:rPr>
+          <w:rFonts w:ascii="Arial" w:hAnsi="Arial" w:cs="Arial"/>
+          <w:sz w:val="22"/>
+        </w:rPr>
+        <w:fldChar w:fldCharType="separate"/>
+      </w:r>
+      <w:r>
+        <w:rPr>
+          <w:rFonts w:ascii="Arial" w:hAnsi="Arial" w:cs="Arial"/>
+          <w:noProof/>
+          <w:sz w:val="22"/>
+        </w:rPr>
+        <w:t>19</w:t>
+      </w:r>
+      <w:r>
+        <w:rPr>
+          <w:rFonts w:ascii="Arial" w:hAnsi="Arial" w:cs="Arial"/>
+          <w:sz w:val="22"/>
+        </w:rPr>
+        <w:fldChar w:fldCharType="end"/>
+      </w:r>
+      <w:r>
+        <w:rPr>
+          <w:rFonts w:ascii="Arial" w:hAnsi="Arial" w:cs="Arial"/>
+          <w:sz w:val="22"/>
+        </w:rPr>
+        <w:t xml:space="preserve">  - Função de </w:t>
+      </w:r>
+      <w:proofErr w:type="spellStart"/>
+      <w:r>
+        <w:rPr>
+          <w:rFonts w:ascii="Arial" w:hAnsi="Arial" w:cs="Arial"/>
+          <w:sz w:val="22"/>
+        </w:rPr>
+        <w:t>Login</w:t>
+      </w:r>
+      <w:proofErr w:type="spellEnd"/>
+    </w:p>
+    <w:p>
+      <w:pPr>
+        <w:pStyle w:val="Abnt3"/>
+        <w:jc w:val="center"/>
+      </w:pPr>
+      <w:r>
+        <w:rPr>
+          <w:noProof/>
+          <w:lang w:eastAsia="pt-BR"/>
+        </w:rPr>
+        <w:drawing>
+          <wp:inline distT="0" distB="0" distL="0" distR="0" wp14:anchorId="7A8D6366" wp14:editId="0CDE05DB">
+            <wp:extent cx="4278735" cy="1282065"/>
+            <wp:effectExtent l="0" t="0" r="7620" b="0"/>
+            <wp:docPr id="12" name="Imagem 12"/>
+            <wp:cNvGraphicFramePr>
+              <a:graphicFrameLocks xmlns:a="http://schemas.openxmlformats.org/drawingml/2006/main" noChangeAspect="1"/>
+            </wp:cNvGraphicFramePr>
+            <a:graphic xmlns:a="http://schemas.openxmlformats.org/drawingml/2006/main">
+              <a:graphicData uri="http://schemas.openxmlformats.org/drawingml/2006/picture">
+                <pic:pic xmlns:pic="http://schemas.openxmlformats.org/drawingml/2006/picture">
+                  <pic:nvPicPr>
+                    <pic:cNvPr id="1" name=""/>
+                    <pic:cNvPicPr/>
+                  </pic:nvPicPr>
+                  <pic:blipFill>
+                    <a:blip r:embed="rId31"/>
+                    <a:stretch>
+                      <a:fillRect/>
+                    </a:stretch>
+                  </pic:blipFill>
+                  <pic:spPr>
+                    <a:xfrm>
+                      <a:off x="0" y="0"/>
+                      <a:ext cx="4359847" cy="1306369"/>
+                    </a:xfrm>
+                    <a:prstGeom prst="rect">
+                      <a:avLst/>
+                    </a:prstGeom>
+                  </pic:spPr>
+                </pic:pic>
+              </a:graphicData>
+            </a:graphic>
+          </wp:inline>
+        </w:drawing>
+      </w:r>
+    </w:p>
+    <w:p>
+      <w:pPr>
+        <w:pStyle w:val="Abnt3"/>
+      </w:pPr>
+      <w:r>
+        <w:t xml:space="preserve">A função </w:t>
+      </w:r>
+      <w:r>
+        <w:t>“</w:t>
+      </w:r>
+      <w:proofErr w:type="spellStart"/>
+      <w:r>
+        <w:t>getUserById</w:t>
+      </w:r>
+      <w:proofErr w:type="spellEnd"/>
+      <w:r>
+        <w:t>”</w:t>
+      </w:r>
+      <w:r>
+        <w:t xml:space="preserve"> é assíncrona e busca, no banco de dados </w:t>
+      </w:r>
+      <w:proofErr w:type="spellStart"/>
+      <w:r>
+        <w:t>Supabase</w:t>
+      </w:r>
+      <w:proofErr w:type="spellEnd"/>
+      <w:r>
+        <w:t xml:space="preserve">, um registro da tabela </w:t>
+      </w:r>
+      <w:r>
+        <w:t>“</w:t>
+      </w:r>
+      <w:proofErr w:type="spellStart"/>
+      <w:r>
+        <w:t>users</w:t>
+      </w:r>
+      <w:proofErr w:type="spellEnd"/>
+      <w:r>
+        <w:t>”</w:t>
+      </w:r>
+      <w:r>
+        <w:t xml:space="preserve"> cujo campo </w:t>
+      </w:r>
+      <w:r>
+        <w:t>“</w:t>
+      </w:r>
+      <w:proofErr w:type="spellStart"/>
+      <w:r>
+        <w:t>uuid</w:t>
+      </w:r>
+      <w:proofErr w:type="spellEnd"/>
+      <w:r>
+        <w:t>”</w:t>
+      </w:r>
+      <w:r>
+        <w:t xml:space="preserve"> corresponda ao valor recebido como parâmetro. Utiliza o </w:t>
+      </w:r>
+      <w:r>
+        <w:t>“</w:t>
+      </w:r>
+      <w:proofErr w:type="gramStart"/>
+      <w:r>
+        <w:t>método .single</w:t>
+      </w:r>
+      <w:proofErr w:type="gramEnd"/>
+      <w:r>
+        <w:t>()</w:t>
+      </w:r>
+      <w:r>
+        <w:t>”</w:t>
+      </w:r>
+      <w:r>
+        <w:t xml:space="preserve"> para garantir o retorno de apenas um registro. Caso ocorra erro durante a consulta, ele é lançado como exceção; caso contrário, a função retorna os dados do usuário encontrado.</w:t>
+      </w:r>
+    </w:p>
+    <w:p>
+      <w:pPr>
+        <w:pStyle w:val="Abnt2"/>
+      </w:pPr>
+      <w:r>
+        <w:t>4.6 Testes da plataforma</w:t>
+      </w:r>
+    </w:p>
+    <w:p>
+      <w:pPr>
+        <w:pStyle w:val="Abnt3"/>
+      </w:pPr>
+      <w:r>
+        <w:t>Para garantir a qualidade, segurança e uma boa experiência do usuário na plataforma, vários testes de diferentes tipos foram realizados.</w:t>
+      </w:r>
+    </w:p>
+    <w:p>
+      <w:pPr>
+        <w:pStyle w:val="Abnt3"/>
+        <w:rPr>
+          <w:b/>
+        </w:rPr>
+      </w:pPr>
+      <w:r>
+        <w:rPr>
+          <w:b/>
+        </w:rPr>
+        <w:t>Testes de usabilidade</w:t>
+      </w:r>
+    </w:p>
+    <w:p>
+      <w:pPr>
+        <w:pStyle w:val="Abnt3"/>
+      </w:pPr>
+      <w:r>
+        <w:t>Com o objetivo de validar a usabilidade e a funcionalidade do sistema desenvolvido, foi realizado um teste com um</w:t>
+      </w:r>
+      <w:r>
+        <w:t>a</w:t>
+      </w:r>
+      <w:r>
+        <w:t xml:space="preserve"> participante representando o público-alvo</w:t>
+      </w:r>
+      <w:r>
+        <w:t>, no caso o público microempreendedor.</w:t>
+      </w:r>
+    </w:p>
+    <w:p>
+      <w:pPr>
+        <w:pStyle w:val="Abnt3"/>
+      </w:pPr>
+      <w:r>
+        <w:t>A participante usou a plataforma, no seu feedback, pontuou que</w:t>
+      </w:r>
+      <w:bookmarkStart w:id="68" w:name="_GoBack"/>
+      <w:bookmarkEnd w:id="68"/>
+    </w:p>
+    <w:p>
+      <w:pPr>
+        <w:pStyle w:val="Abnt3"/>
+      </w:pPr>
     </w:p>
     <w:p>
       <w:pPr>
@@ -11233,11 +11700,11 @@
       <w:pPr>
         <w:pStyle w:val="Abnt"/>
       </w:pPr>
-      <w:bookmarkStart w:id="67" w:name="_Toc199345950"/>
+      <w:bookmarkStart w:id="69" w:name="_Toc199345950"/>
       <w:r>
         <w:t>REFERÊNCIAS</w:t>
       </w:r>
-      <w:bookmarkEnd w:id="67"/>
+      <w:bookmarkEnd w:id="69"/>
     </w:p>
     <w:p>
       <w:pPr>
@@ -11384,7 +11851,7 @@
       <w:r>
         <w:t xml:space="preserve">.], 2024. Disponível em: </w:t>
       </w:r>
-      <w:hyperlink r:id="rId31" w:tgtFrame="_new" w:history="1">
+      <w:hyperlink r:id="rId32" w:tgtFrame="_new" w:history="1">
         <w:r>
           <w:rPr>
             <w:rStyle w:val="Hyperlink"/>
@@ -11419,14 +11886,14 @@
       <w:pPr>
         <w:pStyle w:val="Abnt"/>
       </w:pPr>
-      <w:bookmarkStart w:id="68" w:name="_Toc199345951"/>
+      <w:bookmarkStart w:id="70" w:name="_Toc199345951"/>
       <w:r>
         <w:t>ANEXOS</w:t>
       </w:r>
-      <w:bookmarkEnd w:id="68"/>
+      <w:bookmarkEnd w:id="70"/>
     </w:p>
     <w:sectPr>
-      <w:headerReference w:type="default" r:id="rId32"/>
+      <w:headerReference w:type="default" r:id="rId33"/>
       <w:pgSz w:w="11906" w:h="16838"/>
       <w:pgMar w:top="1701" w:right="1134" w:bottom="1134" w:left="1701" w:header="709" w:footer="709" w:gutter="0"/>
       <w:cols w:space="708"/>
@@ -11805,7 +12272,7 @@
       </w:r>
     </w:p>
   </w:comment>
-  <w:comment w:id="58" w:author="MAGALI BENEDITA TEIXEIRA NERY" w:date="2025-07-03T12:13:00Z" w:initials="MBTN">
+  <w:comment w:id="57" w:author="MAGALI BENEDITA TEIXEIRA NERY" w:date="2025-07-03T12:13:00Z" w:initials="MBTN">
     <w:p>
       <w:pPr>
         <w:pStyle w:val="Textodecomentrio"/>
@@ -11821,7 +12288,7 @@
       </w:r>
     </w:p>
   </w:comment>
-  <w:comment w:id="60" w:author="MAGALI BENEDITA TEIXEIRA NERY" w:date="2025-07-03T12:12:00Z" w:initials="MBTN">
+  <w:comment w:id="59" w:author="MAGALI BENEDITA TEIXEIRA NERY" w:date="2025-07-03T12:12:00Z" w:initials="MBTN">
     <w:p>
       <w:pPr>
         <w:pStyle w:val="Textodecomentrio"/>
@@ -15580,6 +16047,27 @@
 </file>
 
 <file path=customXml/item1.xml><?xml version="1.0" encoding="utf-8"?>
+<p:properties xmlns:p="http://schemas.microsoft.com/office/2006/metadata/properties" xmlns:xsi="http://www.w3.org/2001/XMLSchema-instance" xmlns:pc="http://schemas.microsoft.com/office/infopath/2007/PartnerControls">
+  <documentManagement>
+    <ReferenceId xmlns="c4dd18c9-8c64-4aae-a1c6-9daeffd9368e" xsi:nil="true"/>
+    <lcf76f155ced4ddcb4097134ff3c332f xmlns="c4dd18c9-8c64-4aae-a1c6-9daeffd9368e">
+      <Terms xmlns="http://schemas.microsoft.com/office/infopath/2007/PartnerControls"/>
+    </lcf76f155ced4ddcb4097134ff3c332f>
+    <TaxCatchAll xmlns="1a48f8aa-080e-4f00-a9fc-7c5cf37f6e23" xsi:nil="true"/>
+  </documentManagement>
+</p:properties>
+</file>
+
+<file path=customXml/item2.xml><?xml version="1.0" encoding="utf-8"?>
+<?mso-contentType ?>
+<FormTemplates xmlns="http://schemas.microsoft.com/sharepoint/v3/contenttype/forms">
+  <Display>DocumentLibraryForm</Display>
+  <Edit>DocumentLibraryForm</Edit>
+  <New>DocumentLibraryForm</New>
+</FormTemplates>
+</file>
+
+<file path=customXml/item3.xml><?xml version="1.0" encoding="utf-8"?>
 <ct:contentTypeSchema xmlns:ct="http://schemas.microsoft.com/office/2006/metadata/contentType" xmlns:ma="http://schemas.microsoft.com/office/2006/metadata/properties/metaAttributes" ct:_="" ma:_="" ma:contentTypeName="Document" ma:contentTypeID="0x0101007E8544934C4FA646A6D2AAD90A5D49FE" ma:contentTypeVersion="12" ma:contentTypeDescription="Create a new document." ma:contentTypeScope="" ma:versionID="250b46c39fe790000a2042345fa4f61f">
   <xsd:schema xmlns:xsd="http://www.w3.org/2001/XMLSchema" xmlns:xs="http://www.w3.org/2001/XMLSchema" xmlns:p="http://schemas.microsoft.com/office/2006/metadata/properties" xmlns:ns2="c4dd18c9-8c64-4aae-a1c6-9daeffd9368e" xmlns:ns3="1a48f8aa-080e-4f00-a9fc-7c5cf37f6e23" targetNamespace="http://schemas.microsoft.com/office/2006/metadata/properties" ma:root="true" ma:fieldsID="f5cf01226f26bdf9322d153b93711538" ns2:_="" ns3:_="">
     <xsd:import namespace="c4dd18c9-8c64-4aae-a1c6-9daeffd9368e"/>
@@ -15780,32 +16268,36 @@
 </ct:contentTypeSchema>
 </file>
 
-<file path=customXml/item2.xml><?xml version="1.0" encoding="utf-8"?>
-<p:properties xmlns:p="http://schemas.microsoft.com/office/2006/metadata/properties" xmlns:xsi="http://www.w3.org/2001/XMLSchema-instance" xmlns:pc="http://schemas.microsoft.com/office/infopath/2007/PartnerControls">
-  <documentManagement>
-    <ReferenceId xmlns="c4dd18c9-8c64-4aae-a1c6-9daeffd9368e" xsi:nil="true"/>
-    <lcf76f155ced4ddcb4097134ff3c332f xmlns="c4dd18c9-8c64-4aae-a1c6-9daeffd9368e">
-      <Terms xmlns="http://schemas.microsoft.com/office/infopath/2007/PartnerControls"/>
-    </lcf76f155ced4ddcb4097134ff3c332f>
-    <TaxCatchAll xmlns="1a48f8aa-080e-4f00-a9fc-7c5cf37f6e23" xsi:nil="true"/>
-  </documentManagement>
-</p:properties>
-</file>
-
-<file path=customXml/item3.xml><?xml version="1.0" encoding="utf-8"?>
-<?mso-contentType ?>
-<FormTemplates xmlns="http://schemas.microsoft.com/sharepoint/v3/contenttype/forms">
-  <Display>DocumentLibraryForm</Display>
-  <Edit>DocumentLibraryForm</Edit>
-  <New>DocumentLibraryForm</New>
-</FormTemplates>
-</file>
-
 <file path=customXml/item4.xml><?xml version="1.0" encoding="utf-8"?>
 <b:Sources xmlns:b="http://schemas.openxmlformats.org/officeDocument/2006/bibliography" xmlns="http://schemas.openxmlformats.org/officeDocument/2006/bibliography" SelectedStyle="\APASixthEditionOfficeOnline.xsl" StyleName="APA" Version="6"/>
 </file>
 
 <file path=customXml/itemProps1.xml><?xml version="1.0" encoding="utf-8"?>
+<ds:datastoreItem xmlns:ds="http://schemas.openxmlformats.org/officeDocument/2006/customXml" ds:itemID="{BD7514EB-A28E-42ED-8920-3B7EECE75F8A}">
+  <ds:schemaRefs>
+    <ds:schemaRef ds:uri="http://schemas.openxmlformats.org/package/2006/metadata/core-properties"/>
+    <ds:schemaRef ds:uri="http://schemas.microsoft.com/office/infopath/2007/PartnerControls"/>
+    <ds:schemaRef ds:uri="http://purl.org/dc/terms/"/>
+    <ds:schemaRef ds:uri="http://schemas.microsoft.com/office/2006/documentManagement/types"/>
+    <ds:schemaRef ds:uri="1a48f8aa-080e-4f00-a9fc-7c5cf37f6e23"/>
+    <ds:schemaRef ds:uri="http://purl.org/dc/elements/1.1/"/>
+    <ds:schemaRef ds:uri="c4dd18c9-8c64-4aae-a1c6-9daeffd9368e"/>
+    <ds:schemaRef ds:uri="http://schemas.microsoft.com/office/2006/metadata/properties"/>
+    <ds:schemaRef ds:uri="http://www.w3.org/XML/1998/namespace"/>
+    <ds:schemaRef ds:uri="http://purl.org/dc/dcmitype/"/>
+  </ds:schemaRefs>
+</ds:datastoreItem>
+</file>
+
+<file path=customXml/itemProps2.xml><?xml version="1.0" encoding="utf-8"?>
+<ds:datastoreItem xmlns:ds="http://schemas.openxmlformats.org/officeDocument/2006/customXml" ds:itemID="{850BAA5D-2B92-4F2C-8674-1915C88D8DA9}">
+  <ds:schemaRefs>
+    <ds:schemaRef ds:uri="http://schemas.microsoft.com/sharepoint/v3/contenttype/forms"/>
+  </ds:schemaRefs>
+</ds:datastoreItem>
+</file>
+
+<file path=customXml/itemProps3.xml><?xml version="1.0" encoding="utf-8"?>
 <ds:datastoreItem xmlns:ds="http://schemas.openxmlformats.org/officeDocument/2006/customXml" ds:itemID="{B585AE7A-AF62-4D2D-9B0A-B92D13295F86}">
   <ds:schemaRefs>
     <ds:schemaRef ds:uri="http://schemas.microsoft.com/office/2006/metadata/contentType"/>
@@ -15824,27 +16316,8 @@
 </ds:datastoreItem>
 </file>
 
-<file path=customXml/itemProps2.xml><?xml version="1.0" encoding="utf-8"?>
-<ds:datastoreItem xmlns:ds="http://schemas.openxmlformats.org/officeDocument/2006/customXml" ds:itemID="{BD7514EB-A28E-42ED-8920-3B7EECE75F8A}">
-  <ds:schemaRefs>
-    <ds:schemaRef ds:uri="http://schemas.microsoft.com/office/2006/metadata/properties"/>
-    <ds:schemaRef ds:uri="http://schemas.microsoft.com/office/infopath/2007/PartnerControls"/>
-    <ds:schemaRef ds:uri="c4dd18c9-8c64-4aae-a1c6-9daeffd9368e"/>
-    <ds:schemaRef ds:uri="1a48f8aa-080e-4f00-a9fc-7c5cf37f6e23"/>
-  </ds:schemaRefs>
-</ds:datastoreItem>
-</file>
-
-<file path=customXml/itemProps3.xml><?xml version="1.0" encoding="utf-8"?>
-<ds:datastoreItem xmlns:ds="http://schemas.openxmlformats.org/officeDocument/2006/customXml" ds:itemID="{850BAA5D-2B92-4F2C-8674-1915C88D8DA9}">
-  <ds:schemaRefs>
-    <ds:schemaRef ds:uri="http://schemas.microsoft.com/sharepoint/v3/contenttype/forms"/>
-  </ds:schemaRefs>
-</ds:datastoreItem>
-</file>
-
 <file path=customXml/itemProps4.xml><?xml version="1.0" encoding="utf-8"?>
-<ds:datastoreItem xmlns:ds="http://schemas.openxmlformats.org/officeDocument/2006/customXml" ds:itemID="{ABCADA78-D7F5-4E2F-B495-4B19EF60A111}">
+<ds:datastoreItem xmlns:ds="http://schemas.openxmlformats.org/officeDocument/2006/customXml" ds:itemID="{314199AE-9A26-4913-851B-9F61E4CD40F0}">
   <ds:schemaRefs>
     <ds:schemaRef ds:uri="http://schemas.openxmlformats.org/officeDocument/2006/bibliography"/>
   </ds:schemaRefs>

</xml_diff>

<commit_message>
Atualização antes de avaliação 14/08 falta revisar
</commit_message>
<xml_diff>
--- a/TCCzenoModelo1 (1).docx
+++ b/TCCzenoModelo1 (1).docx
@@ -2678,7 +2678,7 @@
           <w:pPr>
             <w:pStyle w:val="Sumrio1"/>
             <w:tabs>
-              <w:tab w:val="left" w:pos="480"/>
+              <w:tab w:val="left" w:pos="440"/>
               <w:tab w:val="right" w:leader="dot" w:pos="9061"/>
             </w:tabs>
             <w:rPr>
@@ -2686,7 +2686,11 @@
               <w:b w:val="0"/>
               <w:bCs w:val="0"/>
               <w:noProof/>
+              <w:kern w:val="0"/>
+              <w:sz w:val="22"/>
+              <w:szCs w:val="22"/>
               <w:lang w:eastAsia="pt-BR"/>
+              <w14:ligatures w14:val="none"/>
             </w:rPr>
           </w:pPr>
           <w:r>
@@ -2710,7 +2714,7 @@
             </w:rPr>
             <w:fldChar w:fldCharType="separate"/>
           </w:r>
-          <w:hyperlink w:anchor="_Toc199345941" w:history="1">
+          <w:hyperlink w:anchor="_Toc206049881" w:history="1">
             <w:r>
               <w:rPr>
                 <w:rStyle w:val="Hyperlink"/>
@@ -2724,7 +2728,11 @@
                 <w:b w:val="0"/>
                 <w:bCs w:val="0"/>
                 <w:noProof/>
+                <w:kern w:val="0"/>
+                <w:sz w:val="22"/>
+                <w:szCs w:val="22"/>
                 <w:lang w:eastAsia="pt-BR"/>
+                <w14:ligatures w14:val="none"/>
               </w:rPr>
               <w:tab/>
             </w:r>
@@ -2754,7 +2762,7 @@
                 <w:noProof/>
                 <w:webHidden/>
               </w:rPr>
-              <w:instrText xml:space="preserve"> PAGEREF _Toc199345941 \h </w:instrText>
+              <w:instrText xml:space="preserve"> PAGEREF _Toc206049881 \h </w:instrText>
             </w:r>
             <w:r>
               <w:rPr>
@@ -2789,7 +2797,7 @@
           <w:pPr>
             <w:pStyle w:val="Sumrio1"/>
             <w:tabs>
-              <w:tab w:val="left" w:pos="480"/>
+              <w:tab w:val="left" w:pos="440"/>
               <w:tab w:val="right" w:leader="dot" w:pos="9061"/>
             </w:tabs>
             <w:rPr>
@@ -2797,10 +2805,14 @@
               <w:b w:val="0"/>
               <w:bCs w:val="0"/>
               <w:noProof/>
+              <w:kern w:val="0"/>
+              <w:sz w:val="22"/>
+              <w:szCs w:val="22"/>
               <w:lang w:eastAsia="pt-BR"/>
+              <w14:ligatures w14:val="none"/>
             </w:rPr>
           </w:pPr>
-          <w:hyperlink w:anchor="_Toc199345942" w:history="1">
+          <w:hyperlink w:anchor="_Toc206049882" w:history="1">
             <w:r>
               <w:rPr>
                 <w:rStyle w:val="Hyperlink"/>
@@ -2814,7 +2826,11 @@
                 <w:b w:val="0"/>
                 <w:bCs w:val="0"/>
                 <w:noProof/>
+                <w:kern w:val="0"/>
+                <w:sz w:val="22"/>
+                <w:szCs w:val="22"/>
                 <w:lang w:eastAsia="pt-BR"/>
+                <w14:ligatures w14:val="none"/>
               </w:rPr>
               <w:tab/>
             </w:r>
@@ -2844,7 +2860,7 @@
                 <w:noProof/>
                 <w:webHidden/>
               </w:rPr>
-              <w:instrText xml:space="preserve"> PAGEREF _Toc199345942 \h </w:instrText>
+              <w:instrText xml:space="preserve"> PAGEREF _Toc206049882 \h </w:instrText>
             </w:r>
             <w:r>
               <w:rPr>
@@ -2879,7 +2895,7 @@
           <w:pPr>
             <w:pStyle w:val="Sumrio1"/>
             <w:tabs>
-              <w:tab w:val="left" w:pos="480"/>
+              <w:tab w:val="left" w:pos="440"/>
               <w:tab w:val="right" w:leader="dot" w:pos="9061"/>
             </w:tabs>
             <w:rPr>
@@ -2887,10 +2903,14 @@
               <w:b w:val="0"/>
               <w:bCs w:val="0"/>
               <w:noProof/>
+              <w:kern w:val="0"/>
+              <w:sz w:val="22"/>
+              <w:szCs w:val="22"/>
               <w:lang w:eastAsia="pt-BR"/>
+              <w14:ligatures w14:val="none"/>
             </w:rPr>
           </w:pPr>
-          <w:hyperlink w:anchor="_Toc199345943" w:history="1">
+          <w:hyperlink w:anchor="_Toc206049883" w:history="1">
             <w:r>
               <w:rPr>
                 <w:rStyle w:val="Hyperlink"/>
@@ -2904,7 +2924,11 @@
                 <w:b w:val="0"/>
                 <w:bCs w:val="0"/>
                 <w:noProof/>
+                <w:kern w:val="0"/>
+                <w:sz w:val="22"/>
+                <w:szCs w:val="22"/>
                 <w:lang w:eastAsia="pt-BR"/>
+                <w14:ligatures w14:val="none"/>
               </w:rPr>
               <w:tab/>
             </w:r>
@@ -2934,7 +2958,7 @@
                 <w:noProof/>
                 <w:webHidden/>
               </w:rPr>
-              <w:instrText xml:space="preserve"> PAGEREF _Toc199345943 \h </w:instrText>
+              <w:instrText xml:space="preserve"> PAGEREF _Toc206049883 \h </w:instrText>
             </w:r>
             <w:r>
               <w:rPr>
@@ -2969,13 +2993,13 @@
           <w:pPr>
             <w:pStyle w:val="Sumrio2"/>
             <w:rPr>
-              <w:rFonts w:eastAsiaTheme="minorEastAsia"/>
-              <w:sz w:val="24"/>
-              <w:szCs w:val="24"/>
+              <w:rFonts w:asciiTheme="minorHAnsi" w:eastAsiaTheme="minorEastAsia" w:hAnsiTheme="minorHAnsi" w:cstheme="minorBidi"/>
+              <w:kern w:val="0"/>
               <w:lang w:eastAsia="pt-BR"/>
+              <w14:ligatures w14:val="none"/>
             </w:rPr>
           </w:pPr>
-          <w:hyperlink w:anchor="_Toc199345944" w:history="1">
+          <w:hyperlink w:anchor="_Toc206049884" w:history="1">
             <w:r>
               <w:rPr>
                 <w:rStyle w:val="Hyperlink"/>
@@ -2998,7 +3022,7 @@
               <w:rPr>
                 <w:webHidden/>
               </w:rPr>
-              <w:instrText xml:space="preserve"> PAGEREF _Toc199345944 \h </w:instrText>
+              <w:instrText xml:space="preserve"> PAGEREF _Toc206049884 \h </w:instrText>
             </w:r>
             <w:r>
               <w:rPr>
@@ -3029,13 +3053,13 @@
           <w:pPr>
             <w:pStyle w:val="Sumrio2"/>
             <w:rPr>
-              <w:rFonts w:eastAsiaTheme="minorEastAsia"/>
-              <w:sz w:val="24"/>
-              <w:szCs w:val="24"/>
+              <w:rFonts w:asciiTheme="minorHAnsi" w:eastAsiaTheme="minorEastAsia" w:hAnsiTheme="minorHAnsi" w:cstheme="minorBidi"/>
+              <w:kern w:val="0"/>
               <w:lang w:eastAsia="pt-BR"/>
+              <w14:ligatures w14:val="none"/>
             </w:rPr>
           </w:pPr>
-          <w:hyperlink w:anchor="_Toc199345945" w:history="1">
+          <w:hyperlink w:anchor="_Toc206049885" w:history="1">
             <w:r>
               <w:rPr>
                 <w:rStyle w:val="Hyperlink"/>
@@ -3058,7 +3082,7 @@
               <w:rPr>
                 <w:webHidden/>
               </w:rPr>
-              <w:instrText xml:space="preserve"> PAGEREF _Toc199345945 \h </w:instrText>
+              <w:instrText xml:space="preserve"> PAGEREF _Toc206049885 \h </w:instrText>
             </w:r>
             <w:r>
               <w:rPr>
@@ -3089,13 +3113,13 @@
           <w:pPr>
             <w:pStyle w:val="Sumrio2"/>
             <w:rPr>
-              <w:rFonts w:eastAsiaTheme="minorEastAsia"/>
-              <w:sz w:val="24"/>
-              <w:szCs w:val="24"/>
+              <w:rFonts w:asciiTheme="minorHAnsi" w:eastAsiaTheme="minorEastAsia" w:hAnsiTheme="minorHAnsi" w:cstheme="minorBidi"/>
+              <w:kern w:val="0"/>
               <w:lang w:eastAsia="pt-BR"/>
+              <w14:ligatures w14:val="none"/>
             </w:rPr>
           </w:pPr>
-          <w:hyperlink w:anchor="_Toc199345946" w:history="1">
+          <w:hyperlink w:anchor="_Toc206049886" w:history="1">
             <w:r>
               <w:rPr>
                 <w:rStyle w:val="Hyperlink"/>
@@ -3118,7 +3142,7 @@
               <w:rPr>
                 <w:webHidden/>
               </w:rPr>
-              <w:instrText xml:space="preserve"> PAGEREF _Toc199345946 \h </w:instrText>
+              <w:instrText xml:space="preserve"> PAGEREF _Toc206049886 \h </w:instrText>
             </w:r>
             <w:r>
               <w:rPr>
@@ -3135,7 +3159,7 @@
               <w:rPr>
                 <w:webHidden/>
               </w:rPr>
-              <w:t>12</w:t>
+              <w:t>13</w:t>
             </w:r>
             <w:r>
               <w:rPr>
@@ -3148,14 +3172,17 @@
         <w:p>
           <w:pPr>
             <w:pStyle w:val="Sumrio2"/>
+            <w:tabs>
+              <w:tab w:val="left" w:pos="880"/>
+            </w:tabs>
             <w:rPr>
-              <w:rFonts w:eastAsiaTheme="minorEastAsia"/>
-              <w:sz w:val="24"/>
-              <w:szCs w:val="24"/>
+              <w:rFonts w:asciiTheme="minorHAnsi" w:eastAsiaTheme="minorEastAsia" w:hAnsiTheme="minorHAnsi" w:cstheme="minorBidi"/>
+              <w:kern w:val="0"/>
               <w:lang w:eastAsia="pt-BR"/>
+              <w14:ligatures w14:val="none"/>
             </w:rPr>
           </w:pPr>
-          <w:hyperlink w:anchor="_Toc199345947" w:history="1">
+          <w:hyperlink w:anchor="_Toc206049887" w:history="1">
             <w:r>
               <w:rPr>
                 <w:rStyle w:val="Hyperlink"/>
@@ -3164,12 +3191,12 @@
             </w:r>
             <w:r>
               <w:rPr>
-                <w:rFonts w:eastAsiaTheme="minorEastAsia"/>
-                <w:sz w:val="24"/>
-                <w:szCs w:val="24"/>
+                <w:rFonts w:asciiTheme="minorHAnsi" w:eastAsiaTheme="minorEastAsia" w:hAnsiTheme="minorHAnsi" w:cstheme="minorBidi"/>
+                <w:kern w:val="0"/>
                 <w:lang w:eastAsia="pt-BR"/>
+                <w14:ligatures w14:val="none"/>
               </w:rPr>
-              <w:t xml:space="preserve"> </w:t>
+              <w:tab/>
             </w:r>
             <w:r>
               <w:rPr>
@@ -3193,7 +3220,7 @@
               <w:rPr>
                 <w:webHidden/>
               </w:rPr>
-              <w:instrText xml:space="preserve"> PAGEREF _Toc199345947 \h </w:instrText>
+              <w:instrText xml:space="preserve"> PAGEREF _Toc206049887 \h </w:instrText>
             </w:r>
             <w:r>
               <w:rPr>
@@ -3224,7 +3251,7 @@
           <w:pPr>
             <w:pStyle w:val="Sumrio1"/>
             <w:tabs>
-              <w:tab w:val="left" w:pos="480"/>
+              <w:tab w:val="left" w:pos="440"/>
               <w:tab w:val="right" w:leader="dot" w:pos="9061"/>
             </w:tabs>
             <w:rPr>
@@ -3232,10 +3259,14 @@
               <w:b w:val="0"/>
               <w:bCs w:val="0"/>
               <w:noProof/>
+              <w:kern w:val="0"/>
+              <w:sz w:val="22"/>
+              <w:szCs w:val="22"/>
               <w:lang w:eastAsia="pt-BR"/>
+              <w14:ligatures w14:val="none"/>
             </w:rPr>
           </w:pPr>
-          <w:hyperlink w:anchor="_Toc199345948" w:history="1">
+          <w:hyperlink w:anchor="_Toc206049888" w:history="1">
             <w:r>
               <w:rPr>
                 <w:rStyle w:val="Hyperlink"/>
@@ -3249,7 +3280,11 @@
                 <w:b w:val="0"/>
                 <w:bCs w:val="0"/>
                 <w:noProof/>
+                <w:kern w:val="0"/>
+                <w:sz w:val="22"/>
+                <w:szCs w:val="22"/>
                 <w:lang w:eastAsia="pt-BR"/>
+                <w14:ligatures w14:val="none"/>
               </w:rPr>
               <w:tab/>
             </w:r>
@@ -3279,7 +3314,7 @@
                 <w:noProof/>
                 <w:webHidden/>
               </w:rPr>
-              <w:instrText xml:space="preserve"> PAGEREF _Toc199345948 \h </w:instrText>
+              <w:instrText xml:space="preserve"> PAGEREF _Toc206049888 \h </w:instrText>
             </w:r>
             <w:r>
               <w:rPr>
@@ -3299,7 +3334,7 @@
                 <w:noProof/>
                 <w:webHidden/>
               </w:rPr>
-              <w:t>23</w:t>
+              <w:t>24</w:t>
             </w:r>
             <w:r>
               <w:rPr>
@@ -3314,13 +3349,13 @@
           <w:pPr>
             <w:pStyle w:val="Sumrio2"/>
             <w:rPr>
-              <w:rFonts w:eastAsiaTheme="minorEastAsia"/>
-              <w:sz w:val="24"/>
-              <w:szCs w:val="24"/>
+              <w:rFonts w:asciiTheme="minorHAnsi" w:eastAsiaTheme="minorEastAsia" w:hAnsiTheme="minorHAnsi" w:cstheme="minorBidi"/>
+              <w:kern w:val="0"/>
               <w:lang w:eastAsia="pt-BR"/>
+              <w14:ligatures w14:val="none"/>
             </w:rPr>
           </w:pPr>
-          <w:hyperlink w:anchor="_Toc199345949" w:history="1">
+          <w:hyperlink w:anchor="_Toc206049889" w:history="1">
             <w:r>
               <w:rPr>
                 <w:rStyle w:val="Hyperlink"/>
@@ -3343,7 +3378,7 @@
               <w:rPr>
                 <w:webHidden/>
               </w:rPr>
-              <w:instrText xml:space="preserve"> PAGEREF _Toc199345949 \h </w:instrText>
+              <w:instrText xml:space="preserve"> PAGEREF _Toc206049889 \h </w:instrText>
             </w:r>
             <w:r>
               <w:rPr>
@@ -3360,7 +3395,403 @@
               <w:rPr>
                 <w:webHidden/>
               </w:rPr>
-              <w:t>23</w:t>
+              <w:t>24</w:t>
+            </w:r>
+            <w:r>
+              <w:rPr>
+                <w:webHidden/>
+              </w:rPr>
+              <w:fldChar w:fldCharType="end"/>
+            </w:r>
+          </w:hyperlink>
+        </w:p>
+        <w:p>
+          <w:pPr>
+            <w:pStyle w:val="Sumrio2"/>
+            <w:tabs>
+              <w:tab w:val="left" w:pos="880"/>
+            </w:tabs>
+            <w:rPr>
+              <w:rFonts w:asciiTheme="minorHAnsi" w:eastAsiaTheme="minorEastAsia" w:hAnsiTheme="minorHAnsi" w:cstheme="minorBidi"/>
+              <w:kern w:val="0"/>
+              <w:lang w:eastAsia="pt-BR"/>
+              <w14:ligatures w14:val="none"/>
+            </w:rPr>
+          </w:pPr>
+          <w:hyperlink w:anchor="_Toc206049890" w:history="1">
+            <w:r>
+              <w:rPr>
+                <w:rStyle w:val="Hyperlink"/>
+              </w:rPr>
+              <w:t>4.2</w:t>
+            </w:r>
+            <w:r>
+              <w:rPr>
+                <w:rFonts w:asciiTheme="minorHAnsi" w:eastAsiaTheme="minorEastAsia" w:hAnsiTheme="minorHAnsi" w:cstheme="minorBidi"/>
+                <w:kern w:val="0"/>
+                <w:lang w:eastAsia="pt-BR"/>
+                <w14:ligatures w14:val="none"/>
+              </w:rPr>
+              <w:tab/>
+            </w:r>
+            <w:r>
+              <w:rPr>
+                <w:rStyle w:val="Hyperlink"/>
+              </w:rPr>
+              <w:t>Banco de dados</w:t>
+            </w:r>
+            <w:r>
+              <w:rPr>
+                <w:webHidden/>
+              </w:rPr>
+              <w:tab/>
+            </w:r>
+            <w:r>
+              <w:rPr>
+                <w:webHidden/>
+              </w:rPr>
+              <w:fldChar w:fldCharType="begin"/>
+            </w:r>
+            <w:r>
+              <w:rPr>
+                <w:webHidden/>
+              </w:rPr>
+              <w:instrText xml:space="preserve"> PAGEREF _Toc206049890 \h </w:instrText>
+            </w:r>
+            <w:r>
+              <w:rPr>
+                <w:webHidden/>
+              </w:rPr>
+            </w:r>
+            <w:r>
+              <w:rPr>
+                <w:webHidden/>
+              </w:rPr>
+              <w:fldChar w:fldCharType="separate"/>
+            </w:r>
+            <w:r>
+              <w:rPr>
+                <w:webHidden/>
+              </w:rPr>
+              <w:t>27</w:t>
+            </w:r>
+            <w:r>
+              <w:rPr>
+                <w:webHidden/>
+              </w:rPr>
+              <w:fldChar w:fldCharType="end"/>
+            </w:r>
+          </w:hyperlink>
+        </w:p>
+        <w:p>
+          <w:pPr>
+            <w:pStyle w:val="Sumrio2"/>
+            <w:tabs>
+              <w:tab w:val="left" w:pos="880"/>
+            </w:tabs>
+            <w:rPr>
+              <w:rFonts w:asciiTheme="minorHAnsi" w:eastAsiaTheme="minorEastAsia" w:hAnsiTheme="minorHAnsi" w:cstheme="minorBidi"/>
+              <w:kern w:val="0"/>
+              <w:lang w:eastAsia="pt-BR"/>
+              <w14:ligatures w14:val="none"/>
+            </w:rPr>
+          </w:pPr>
+          <w:hyperlink w:anchor="_Toc206049891" w:history="1">
+            <w:r>
+              <w:rPr>
+                <w:rStyle w:val="Hyperlink"/>
+              </w:rPr>
+              <w:t>4.3</w:t>
+            </w:r>
+            <w:r>
+              <w:rPr>
+                <w:rFonts w:asciiTheme="minorHAnsi" w:eastAsiaTheme="minorEastAsia" w:hAnsiTheme="minorHAnsi" w:cstheme="minorBidi"/>
+                <w:kern w:val="0"/>
+                <w:lang w:eastAsia="pt-BR"/>
+                <w14:ligatures w14:val="none"/>
+              </w:rPr>
+              <w:tab/>
+            </w:r>
+            <w:r>
+              <w:rPr>
+                <w:rStyle w:val="Hyperlink"/>
+              </w:rPr>
+              <w:t>Modelagem de dados</w:t>
+            </w:r>
+            <w:r>
+              <w:rPr>
+                <w:webHidden/>
+              </w:rPr>
+              <w:tab/>
+            </w:r>
+            <w:r>
+              <w:rPr>
+                <w:webHidden/>
+              </w:rPr>
+              <w:fldChar w:fldCharType="begin"/>
+            </w:r>
+            <w:r>
+              <w:rPr>
+                <w:webHidden/>
+              </w:rPr>
+              <w:instrText xml:space="preserve"> PAGEREF _Toc206049891 \h </w:instrText>
+            </w:r>
+            <w:r>
+              <w:rPr>
+                <w:webHidden/>
+              </w:rPr>
+            </w:r>
+            <w:r>
+              <w:rPr>
+                <w:webHidden/>
+              </w:rPr>
+              <w:fldChar w:fldCharType="separate"/>
+            </w:r>
+            <w:r>
+              <w:rPr>
+                <w:webHidden/>
+              </w:rPr>
+              <w:t>28</w:t>
+            </w:r>
+            <w:r>
+              <w:rPr>
+                <w:webHidden/>
+              </w:rPr>
+              <w:fldChar w:fldCharType="end"/>
+            </w:r>
+          </w:hyperlink>
+        </w:p>
+        <w:p>
+          <w:pPr>
+            <w:pStyle w:val="Sumrio2"/>
+            <w:rPr>
+              <w:rFonts w:asciiTheme="minorHAnsi" w:eastAsiaTheme="minorEastAsia" w:hAnsiTheme="minorHAnsi" w:cstheme="minorBidi"/>
+              <w:kern w:val="0"/>
+              <w:lang w:eastAsia="pt-BR"/>
+              <w14:ligatures w14:val="none"/>
+            </w:rPr>
+          </w:pPr>
+          <w:hyperlink w:anchor="_Toc206049892" w:history="1">
+            <w:r>
+              <w:rPr>
+                <w:rStyle w:val="Hyperlink"/>
+              </w:rPr>
+              <w:t>4.4 Implementação do Banco de Dados</w:t>
+            </w:r>
+            <w:r>
+              <w:rPr>
+                <w:webHidden/>
+              </w:rPr>
+              <w:tab/>
+            </w:r>
+            <w:r>
+              <w:rPr>
+                <w:webHidden/>
+              </w:rPr>
+              <w:fldChar w:fldCharType="begin"/>
+            </w:r>
+            <w:r>
+              <w:rPr>
+                <w:webHidden/>
+              </w:rPr>
+              <w:instrText xml:space="preserve"> PAGEREF _Toc206049892 \h </w:instrText>
+            </w:r>
+            <w:r>
+              <w:rPr>
+                <w:webHidden/>
+              </w:rPr>
+            </w:r>
+            <w:r>
+              <w:rPr>
+                <w:webHidden/>
+              </w:rPr>
+              <w:fldChar w:fldCharType="separate"/>
+            </w:r>
+            <w:r>
+              <w:rPr>
+                <w:webHidden/>
+              </w:rPr>
+              <w:t>29</w:t>
+            </w:r>
+            <w:r>
+              <w:rPr>
+                <w:webHidden/>
+              </w:rPr>
+              <w:fldChar w:fldCharType="end"/>
+            </w:r>
+          </w:hyperlink>
+        </w:p>
+        <w:p>
+          <w:pPr>
+            <w:pStyle w:val="Sumrio2"/>
+            <w:rPr>
+              <w:rFonts w:asciiTheme="minorHAnsi" w:eastAsiaTheme="minorEastAsia" w:hAnsiTheme="minorHAnsi" w:cstheme="minorBidi"/>
+              <w:kern w:val="0"/>
+              <w:lang w:eastAsia="pt-BR"/>
+              <w14:ligatures w14:val="none"/>
+            </w:rPr>
+          </w:pPr>
+          <w:hyperlink w:anchor="_Toc206049893" w:history="1">
+            <w:r>
+              <w:rPr>
+                <w:rStyle w:val="Hyperlink"/>
+              </w:rPr>
+              <w:t>4.5 Exemplificação dos Códigos</w:t>
+            </w:r>
+            <w:r>
+              <w:rPr>
+                <w:webHidden/>
+              </w:rPr>
+              <w:tab/>
+            </w:r>
+            <w:r>
+              <w:rPr>
+                <w:webHidden/>
+              </w:rPr>
+              <w:fldChar w:fldCharType="begin"/>
+            </w:r>
+            <w:r>
+              <w:rPr>
+                <w:webHidden/>
+              </w:rPr>
+              <w:instrText xml:space="preserve"> PAGEREF _Toc206049893 \h </w:instrText>
+            </w:r>
+            <w:r>
+              <w:rPr>
+                <w:webHidden/>
+              </w:rPr>
+            </w:r>
+            <w:r>
+              <w:rPr>
+                <w:webHidden/>
+              </w:rPr>
+              <w:fldChar w:fldCharType="separate"/>
+            </w:r>
+            <w:r>
+              <w:rPr>
+                <w:webHidden/>
+              </w:rPr>
+              <w:t>29</w:t>
+            </w:r>
+            <w:r>
+              <w:rPr>
+                <w:webHidden/>
+              </w:rPr>
+              <w:fldChar w:fldCharType="end"/>
+            </w:r>
+          </w:hyperlink>
+        </w:p>
+        <w:p>
+          <w:pPr>
+            <w:pStyle w:val="Sumrio2"/>
+            <w:rPr>
+              <w:rFonts w:asciiTheme="minorHAnsi" w:eastAsiaTheme="minorEastAsia" w:hAnsiTheme="minorHAnsi" w:cstheme="minorBidi"/>
+              <w:kern w:val="0"/>
+              <w:lang w:eastAsia="pt-BR"/>
+              <w14:ligatures w14:val="none"/>
+            </w:rPr>
+          </w:pPr>
+          <w:hyperlink w:anchor="_Toc206049894" w:history="1">
+            <w:r>
+              <w:rPr>
+                <w:rStyle w:val="Hyperlink"/>
+              </w:rPr>
+              <w:t>4.6 Testes da plataforma</w:t>
+            </w:r>
+            <w:r>
+              <w:rPr>
+                <w:webHidden/>
+              </w:rPr>
+              <w:tab/>
+            </w:r>
+            <w:r>
+              <w:rPr>
+                <w:webHidden/>
+              </w:rPr>
+              <w:fldChar w:fldCharType="begin"/>
+            </w:r>
+            <w:r>
+              <w:rPr>
+                <w:webHidden/>
+              </w:rPr>
+              <w:instrText xml:space="preserve"> PAGEREF _Toc206049894 \h </w:instrText>
+            </w:r>
+            <w:r>
+              <w:rPr>
+                <w:webHidden/>
+              </w:rPr>
+            </w:r>
+            <w:r>
+              <w:rPr>
+                <w:webHidden/>
+              </w:rPr>
+              <w:fldChar w:fldCharType="separate"/>
+            </w:r>
+            <w:r>
+              <w:rPr>
+                <w:webHidden/>
+              </w:rPr>
+              <w:t>30</w:t>
+            </w:r>
+            <w:r>
+              <w:rPr>
+                <w:webHidden/>
+              </w:rPr>
+              <w:fldChar w:fldCharType="end"/>
+            </w:r>
+          </w:hyperlink>
+        </w:p>
+        <w:p>
+          <w:pPr>
+            <w:pStyle w:val="Sumrio2"/>
+            <w:rPr>
+              <w:rFonts w:asciiTheme="minorHAnsi" w:eastAsiaTheme="minorEastAsia" w:hAnsiTheme="minorHAnsi" w:cstheme="minorBidi"/>
+              <w:kern w:val="0"/>
+              <w:lang w:eastAsia="pt-BR"/>
+              <w14:ligatures w14:val="none"/>
+            </w:rPr>
+          </w:pPr>
+          <w:hyperlink w:anchor="_Toc206049895" w:history="1">
+            <w:r>
+              <w:rPr>
+                <w:rStyle w:val="Hyperlink"/>
+              </w:rPr>
+              <w:t>4.7 Testes de usabilidade</w:t>
+            </w:r>
+            <w:r>
+              <w:rPr>
+                <w:webHidden/>
+              </w:rPr>
+              <w:tab/>
+            </w:r>
+            <w:r>
+              <w:rPr>
+                <w:webHidden/>
+              </w:rPr>
+              <w:fldChar w:fldCharType="begin"/>
+            </w:r>
+            <w:r>
+              <w:rPr>
+                <w:webHidden/>
+              </w:rPr>
+              <w:instrText xml:space="preserve"> PAGEREF _Toc206049895 \h </w:instrText>
+            </w:r>
+            <w:r>
+              <w:rPr>
+                <w:webHidden/>
+              </w:rPr>
+            </w:r>
+            <w:r>
+              <w:rPr>
+                <w:webHidden/>
+              </w:rPr>
+              <w:fldChar w:fldCharType="separate"/>
+            </w:r>
+            <w:r>
+              <w:rPr>
+                <w:webHidden/>
+              </w:rPr>
+              <w:t>30</w:t>
             </w:r>
             <w:r>
               <w:rPr>
@@ -3381,10 +3812,14 @@
               <w:b w:val="0"/>
               <w:bCs w:val="0"/>
               <w:noProof/>
+              <w:kern w:val="0"/>
+              <w:sz w:val="22"/>
+              <w:szCs w:val="22"/>
               <w:lang w:eastAsia="pt-BR"/>
+              <w14:ligatures w14:val="none"/>
             </w:rPr>
           </w:pPr>
-          <w:hyperlink w:anchor="_Toc199345950" w:history="1">
+          <w:hyperlink w:anchor="_Toc206049896" w:history="1">
             <w:r>
               <w:rPr>
                 <w:rStyle w:val="Hyperlink"/>
@@ -3411,7 +3846,7 @@
                 <w:noProof/>
                 <w:webHidden/>
               </w:rPr>
-              <w:instrText xml:space="preserve"> PAGEREF _Toc199345950 \h </w:instrText>
+              <w:instrText xml:space="preserve"> PAGEREF _Toc206049896 \h </w:instrText>
             </w:r>
             <w:r>
               <w:rPr>
@@ -3431,7 +3866,7 @@
                 <w:noProof/>
                 <w:webHidden/>
               </w:rPr>
-              <w:t>25</w:t>
+              <w:t>32</w:t>
             </w:r>
             <w:r>
               <w:rPr>
@@ -3453,10 +3888,14 @@
               <w:b w:val="0"/>
               <w:bCs w:val="0"/>
               <w:noProof/>
+              <w:kern w:val="0"/>
+              <w:sz w:val="22"/>
+              <w:szCs w:val="22"/>
               <w:lang w:eastAsia="pt-BR"/>
+              <w14:ligatures w14:val="none"/>
             </w:rPr>
           </w:pPr>
-          <w:hyperlink w:anchor="_Toc199345951" w:history="1">
+          <w:hyperlink w:anchor="_Toc206049897" w:history="1">
             <w:r>
               <w:rPr>
                 <w:rStyle w:val="Hyperlink"/>
@@ -3483,7 +3922,7 @@
                 <w:noProof/>
                 <w:webHidden/>
               </w:rPr>
-              <w:instrText xml:space="preserve"> PAGEREF _Toc199345951 \h </w:instrText>
+              <w:instrText xml:space="preserve"> PAGEREF _Toc206049897 \h </w:instrText>
             </w:r>
             <w:r>
               <w:rPr>
@@ -3503,7 +3942,7 @@
                 <w:noProof/>
                 <w:webHidden/>
               </w:rPr>
-              <w:t>26</w:t>
+              <w:t>33</w:t>
             </w:r>
             <w:r>
               <w:rPr>
@@ -5084,7 +5523,7 @@
           <w:szCs w:val="32"/>
         </w:rPr>
       </w:pPr>
-      <w:bookmarkStart w:id="18" w:name="_Toc199345941"/>
+      <w:bookmarkStart w:id="18" w:name="_Toc206049881"/>
       <w:r>
         <w:t>INTRODUÇÃO</w:t>
       </w:r>
@@ -5236,7 +5675,7 @@
           <w:numId w:val="20"/>
         </w:numPr>
       </w:pPr>
-      <w:bookmarkStart w:id="21" w:name="_Toc199345942"/>
+      <w:bookmarkStart w:id="21" w:name="_Toc206049882"/>
       <w:r>
         <w:t>OBJETIVOS</w:t>
       </w:r>
@@ -5428,13 +5867,12 @@
           <w:numId w:val="3"/>
         </w:numPr>
       </w:pPr>
-      <w:bookmarkStart w:id="23" w:name="_Toc199345943"/>
+      <w:bookmarkStart w:id="23" w:name="_Toc206049883"/>
       <w:commentRangeStart w:id="24"/>
       <w:commentRangeStart w:id="25"/>
       <w:r>
         <w:t>METODOLOGIA</w:t>
       </w:r>
-      <w:bookmarkEnd w:id="23"/>
       <w:commentRangeEnd w:id="24"/>
       <w:r>
         <w:rPr>
@@ -5455,6 +5893,7 @@
         </w:rPr>
         <w:commentReference w:id="25"/>
       </w:r>
+      <w:bookmarkEnd w:id="23"/>
     </w:p>
     <w:p>
       <w:pPr>
@@ -5560,7 +5999,7 @@
       <w:r>
         <w:t xml:space="preserve">     </w:t>
       </w:r>
-      <w:bookmarkStart w:id="26" w:name="_Toc199345944"/>
+      <w:bookmarkStart w:id="26" w:name="_Toc206049884"/>
       <w:r>
         <w:t>3.1 Planejamento estratégico</w:t>
       </w:r>
@@ -5609,7 +6048,7 @@
         <w:pStyle w:val="Abnt2"/>
         <w:ind w:left="708"/>
       </w:pPr>
-      <w:bookmarkStart w:id="27" w:name="_Toc199345945"/>
+      <w:bookmarkStart w:id="27" w:name="_Toc206049885"/>
       <w:r>
         <w:t>3.2 Gestão facilitada por ferramentas visuais</w:t>
       </w:r>
@@ -5644,7 +6083,7 @@
         <w:pStyle w:val="Abnt2"/>
         <w:ind w:left="708"/>
       </w:pPr>
-      <w:bookmarkStart w:id="28" w:name="_Toc199345946"/>
+      <w:bookmarkStart w:id="28" w:name="_Toc206049886"/>
       <w:r>
         <w:t>3.3</w:t>
       </w:r>
@@ -9385,7 +9824,7 @@
       <w:r>
         <w:t xml:space="preserve"> </w:t>
       </w:r>
-      <w:bookmarkStart w:id="40" w:name="_Toc199345947"/>
+      <w:bookmarkStart w:id="40" w:name="_Toc206049887"/>
       <w:r>
         <w:t>Conclusão geral da pesquisa</w:t>
       </w:r>
@@ -9589,12 +10028,11 @@
           <w:numId w:val="3"/>
         </w:numPr>
       </w:pPr>
-      <w:bookmarkStart w:id="56" w:name="_Toc199345948"/>
+      <w:bookmarkStart w:id="56" w:name="_Toc206049888"/>
       <w:commentRangeStart w:id="57"/>
       <w:r>
         <w:t>DESENVOLVIMENTO</w:t>
       </w:r>
-      <w:bookmarkEnd w:id="56"/>
       <w:commentRangeEnd w:id="57"/>
       <w:r>
         <w:rPr>
@@ -9605,12 +10043,13 @@
         </w:rPr>
         <w:commentReference w:id="57"/>
       </w:r>
+      <w:bookmarkEnd w:id="56"/>
     </w:p>
     <w:p>
       <w:pPr>
         <w:pStyle w:val="Abnt2"/>
       </w:pPr>
-      <w:bookmarkStart w:id="58" w:name="_Toc199345949"/>
+      <w:bookmarkStart w:id="58" w:name="_Toc206049889"/>
       <w:r>
         <w:t>4.1  Estruturação do sistema</w:t>
       </w:r>
@@ -10741,9 +11180,11 @@
           <w:numId w:val="16"/>
         </w:numPr>
       </w:pPr>
+      <w:bookmarkStart w:id="66" w:name="_Toc206049890"/>
       <w:r>
         <w:t>Banco de dados</w:t>
       </w:r>
+      <w:bookmarkEnd w:id="66"/>
     </w:p>
     <w:p>
       <w:pPr>
@@ -10769,9 +11210,11 @@
           <w:numId w:val="16"/>
         </w:numPr>
       </w:pPr>
+      <w:bookmarkStart w:id="67" w:name="_Toc206049891"/>
       <w:r>
         <w:t>Modelagem de dados</w:t>
       </w:r>
+      <w:bookmarkEnd w:id="67"/>
     </w:p>
     <w:p>
       <w:pPr>
@@ -10954,7 +11397,7 @@
           <w:sz w:val="22"/>
         </w:rPr>
       </w:pPr>
-      <w:bookmarkStart w:id="66" w:name="_Toc205880028"/>
+      <w:bookmarkStart w:id="68" w:name="_Toc205880028"/>
       <w:r>
         <w:rPr>
           <w:rFonts w:ascii="Arial" w:hAnsi="Arial" w:cs="Arial"/>
@@ -11005,7 +11448,7 @@
         </w:rPr>
         <w:t xml:space="preserve"> - Diagrama Entidade Relacionamento</w:t>
       </w:r>
-      <w:bookmarkEnd w:id="66"/>
+      <w:bookmarkEnd w:id="68"/>
     </w:p>
     <w:p>
       <w:pPr>
@@ -11076,9 +11519,11 @@
       <w:pPr>
         <w:pStyle w:val="Abnt2"/>
       </w:pPr>
+      <w:bookmarkStart w:id="69" w:name="_Toc206049892"/>
       <w:r>
         <w:t>4.4 Implementação do Banco de Dados</w:t>
       </w:r>
+      <w:bookmarkEnd w:id="69"/>
     </w:p>
     <w:p>
       <w:pPr>
@@ -11119,12 +11564,14 @@
       <w:pPr>
         <w:pStyle w:val="Abnt2"/>
       </w:pPr>
+      <w:bookmarkStart w:id="70" w:name="_Toc206049893"/>
       <w:r>
         <w:t>4.5</w:t>
       </w:r>
       <w:r>
         <w:t xml:space="preserve"> Exemplificação dos Códigos</w:t>
       </w:r>
+      <w:bookmarkEnd w:id="70"/>
     </w:p>
     <w:p>
       <w:pPr>
@@ -11144,7 +11591,7 @@
           <w:sz w:val="22"/>
         </w:rPr>
       </w:pPr>
-      <w:bookmarkStart w:id="67" w:name="_Toc205880029"/>
+      <w:bookmarkStart w:id="71" w:name="_Toc205880029"/>
       <w:r>
         <w:rPr>
           <w:rFonts w:ascii="Arial" w:hAnsi="Arial" w:cs="Arial"/>
@@ -11195,7 +11642,7 @@
         </w:rPr>
         <w:t xml:space="preserve"> - Função de Cadastro</w:t>
       </w:r>
-      <w:bookmarkEnd w:id="67"/>
+      <w:bookmarkEnd w:id="71"/>
     </w:p>
     <w:p>
       <w:pPr>
@@ -11531,9 +11978,11 @@
       <w:pPr>
         <w:pStyle w:val="Abnt2"/>
       </w:pPr>
+      <w:bookmarkStart w:id="72" w:name="_Toc206049894"/>
       <w:r>
         <w:t>4.6 Testes da plataforma</w:t>
       </w:r>
+      <w:bookmarkEnd w:id="72"/>
     </w:p>
     <w:p>
       <w:pPr>
@@ -11550,12 +11999,20 @@
           <w:b/>
         </w:rPr>
       </w:pPr>
+      <w:bookmarkStart w:id="73" w:name="_Toc206049895"/>
+      <w:r>
+        <w:rPr>
+          <w:b/>
+        </w:rPr>
+        <w:t xml:space="preserve">     </w:t>
+      </w:r>
       <w:r>
         <w:rPr>
           <w:b/>
         </w:rPr>
         <w:t>Testes de usabilidade</w:t>
       </w:r>
+      <w:bookmarkEnd w:id="73"/>
     </w:p>
     <w:p>
       <w:pPr>
@@ -11579,10 +12036,70 @@
         <w:pStyle w:val="Abnt3"/>
       </w:pPr>
       <w:r>
-        <w:t>A participante usou a plataforma, no seu feedback, pontuou que</w:t>
-      </w:r>
-      <w:bookmarkStart w:id="68" w:name="_GoBack"/>
-      <w:bookmarkEnd w:id="68"/>
+        <w:t>A participante usou a plat</w:t>
+      </w:r>
+      <w:r>
+        <w:t>aforma e no deu o seu feedback. Concordamos em acatar as seguintes sugestões de sua parte</w:t>
+      </w:r>
+      <w:r>
+        <w:t>:</w:t>
+      </w:r>
+    </w:p>
+    <w:p>
+      <w:pPr>
+        <w:pStyle w:val="Abnt3"/>
+        <w:numPr>
+          <w:ilvl w:val="0"/>
+          <w:numId w:val="21"/>
+        </w:numPr>
+      </w:pPr>
+      <w:r>
+        <w:t xml:space="preserve">A seção de “Organizador”, tivesse o nome mudado para “Tarefas” </w:t>
+      </w:r>
+    </w:p>
+    <w:p>
+      <w:pPr>
+        <w:pStyle w:val="Abnt3"/>
+        <w:numPr>
+          <w:ilvl w:val="0"/>
+          <w:numId w:val="21"/>
+        </w:numPr>
+      </w:pPr>
+      <w:r>
+        <w:t>A logo do sistema não ser tirada em nenhum momento, mesmo com a adição da logo do usuário</w:t>
+      </w:r>
+    </w:p>
+    <w:p>
+      <w:pPr>
+        <w:pStyle w:val="Abnt3"/>
+        <w:numPr>
+          <w:ilvl w:val="0"/>
+          <w:numId w:val="21"/>
+        </w:numPr>
+      </w:pPr>
+      <w:r>
+        <w:t>Corrigir erro de gramática na plataforma</w:t>
+      </w:r>
+    </w:p>
+    <w:p>
+      <w:pPr>
+        <w:pStyle w:val="Abnt3"/>
+        <w:ind w:left="927" w:firstLine="0"/>
+      </w:pPr>
+      <w:r>
+        <w:t>Assim, conseguimos fazer melhorias afim de melhorar a qualidade de nossa plataforma, e entregar um produto melhor ao usuário.</w:t>
+      </w:r>
+      <w:bookmarkStart w:id="74" w:name="_GoBack"/>
+      <w:bookmarkEnd w:id="74"/>
+      <w:r>
+        <w:t xml:space="preserve"> </w:t>
+      </w:r>
+    </w:p>
+    <w:p>
+      <w:pPr>
+        <w:pStyle w:val="Abnt3"/>
+        <w:ind w:left="927" w:firstLine="0"/>
+      </w:pPr>
     </w:p>
     <w:p>
       <w:pPr>
@@ -11700,11 +12217,11 @@
       <w:pPr>
         <w:pStyle w:val="Abnt"/>
       </w:pPr>
-      <w:bookmarkStart w:id="69" w:name="_Toc199345950"/>
+      <w:bookmarkStart w:id="75" w:name="_Toc206049896"/>
       <w:r>
         <w:t>REFERÊNCIAS</w:t>
       </w:r>
-      <w:bookmarkEnd w:id="69"/>
+      <w:bookmarkEnd w:id="75"/>
     </w:p>
     <w:p>
       <w:pPr>
@@ -11886,11 +12403,11 @@
       <w:pPr>
         <w:pStyle w:val="Abnt"/>
       </w:pPr>
-      <w:bookmarkStart w:id="70" w:name="_Toc199345951"/>
+      <w:bookmarkStart w:id="76" w:name="_Toc206049897"/>
       <w:r>
         <w:t>ANEXOS</w:t>
       </w:r>
-      <w:bookmarkEnd w:id="70"/>
+      <w:bookmarkEnd w:id="76"/>
     </w:p>
     <w:sectPr>
       <w:headerReference w:type="default" r:id="rId33"/>
@@ -12468,7 +12985,7 @@
           <w:rPr>
             <w:noProof/>
           </w:rPr>
-          <w:t>32</w:t>
+          <w:t>21</w:t>
         </w:r>
         <w:r>
           <w:fldChar w:fldCharType="end"/>
@@ -12686,6 +13203,119 @@
     </w:lvl>
   </w:abstractNum>
   <w:abstractNum w:abstractNumId="2" w15:restartNumberingAfterBreak="0">
+    <w:nsid w:val="05F77A50"/>
+    <w:multiLevelType w:val="hybridMultilevel"/>
+    <w:tmpl w:val="25B87CC8"/>
+    <w:lvl w:ilvl="0" w:tplc="04160001">
+      <w:start w:val="1"/>
+      <w:numFmt w:val="bullet"/>
+      <w:lvlText w:val=""/>
+      <w:lvlJc w:val="left"/>
+      <w:pPr>
+        <w:ind w:left="1287" w:hanging="360"/>
+      </w:pPr>
+      <w:rPr>
+        <w:rFonts w:ascii="Symbol" w:hAnsi="Symbol" w:hint="default"/>
+      </w:rPr>
+    </w:lvl>
+    <w:lvl w:ilvl="1" w:tplc="04160003" w:tentative="1">
+      <w:start w:val="1"/>
+      <w:numFmt w:val="bullet"/>
+      <w:lvlText w:val="o"/>
+      <w:lvlJc w:val="left"/>
+      <w:pPr>
+        <w:ind w:left="2007" w:hanging="360"/>
+      </w:pPr>
+      <w:rPr>
+        <w:rFonts w:ascii="Courier New" w:hAnsi="Courier New" w:cs="Courier New" w:hint="default"/>
+      </w:rPr>
+    </w:lvl>
+    <w:lvl w:ilvl="2" w:tplc="04160005" w:tentative="1">
+      <w:start w:val="1"/>
+      <w:numFmt w:val="bullet"/>
+      <w:lvlText w:val=""/>
+      <w:lvlJc w:val="left"/>
+      <w:pPr>
+        <w:ind w:left="2727" w:hanging="360"/>
+      </w:pPr>
+      <w:rPr>
+        <w:rFonts w:ascii="Wingdings" w:hAnsi="Wingdings" w:hint="default"/>
+      </w:rPr>
+    </w:lvl>
+    <w:lvl w:ilvl="3" w:tplc="04160001" w:tentative="1">
+      <w:start w:val="1"/>
+      <w:numFmt w:val="bullet"/>
+      <w:lvlText w:val=""/>
+      <w:lvlJc w:val="left"/>
+      <w:pPr>
+        <w:ind w:left="3447" w:hanging="360"/>
+      </w:pPr>
+      <w:rPr>
+        <w:rFonts w:ascii="Symbol" w:hAnsi="Symbol" w:hint="default"/>
+      </w:rPr>
+    </w:lvl>
+    <w:lvl w:ilvl="4" w:tplc="04160003" w:tentative="1">
+      <w:start w:val="1"/>
+      <w:numFmt w:val="bullet"/>
+      <w:lvlText w:val="o"/>
+      <w:lvlJc w:val="left"/>
+      <w:pPr>
+        <w:ind w:left="4167" w:hanging="360"/>
+      </w:pPr>
+      <w:rPr>
+        <w:rFonts w:ascii="Courier New" w:hAnsi="Courier New" w:cs="Courier New" w:hint="default"/>
+      </w:rPr>
+    </w:lvl>
+    <w:lvl w:ilvl="5" w:tplc="04160005" w:tentative="1">
+      <w:start w:val="1"/>
+      <w:numFmt w:val="bullet"/>
+      <w:lvlText w:val=""/>
+      <w:lvlJc w:val="left"/>
+      <w:pPr>
+        <w:ind w:left="4887" w:hanging="360"/>
+      </w:pPr>
+      <w:rPr>
+        <w:rFonts w:ascii="Wingdings" w:hAnsi="Wingdings" w:hint="default"/>
+      </w:rPr>
+    </w:lvl>
+    <w:lvl w:ilvl="6" w:tplc="04160001" w:tentative="1">
+      <w:start w:val="1"/>
+      <w:numFmt w:val="bullet"/>
+      <w:lvlText w:val=""/>
+      <w:lvlJc w:val="left"/>
+      <w:pPr>
+        <w:ind w:left="5607" w:hanging="360"/>
+      </w:pPr>
+      <w:rPr>
+        <w:rFonts w:ascii="Symbol" w:hAnsi="Symbol" w:hint="default"/>
+      </w:rPr>
+    </w:lvl>
+    <w:lvl w:ilvl="7" w:tplc="04160003" w:tentative="1">
+      <w:start w:val="1"/>
+      <w:numFmt w:val="bullet"/>
+      <w:lvlText w:val="o"/>
+      <w:lvlJc w:val="left"/>
+      <w:pPr>
+        <w:ind w:left="6327" w:hanging="360"/>
+      </w:pPr>
+      <w:rPr>
+        <w:rFonts w:ascii="Courier New" w:hAnsi="Courier New" w:cs="Courier New" w:hint="default"/>
+      </w:rPr>
+    </w:lvl>
+    <w:lvl w:ilvl="8" w:tplc="04160005" w:tentative="1">
+      <w:start w:val="1"/>
+      <w:numFmt w:val="bullet"/>
+      <w:lvlText w:val=""/>
+      <w:lvlJc w:val="left"/>
+      <w:pPr>
+        <w:ind w:left="7047" w:hanging="360"/>
+      </w:pPr>
+      <w:rPr>
+        <w:rFonts w:ascii="Wingdings" w:hAnsi="Wingdings" w:hint="default"/>
+      </w:rPr>
+    </w:lvl>
+  </w:abstractNum>
+  <w:abstractNum w:abstractNumId="3" w15:restartNumberingAfterBreak="0">
     <w:nsid w:val="094E1D21"/>
     <w:multiLevelType w:val="hybridMultilevel"/>
     <w:tmpl w:val="A6F810A0"/>
@@ -12771,7 +13401,7 @@
       </w:pPr>
     </w:lvl>
   </w:abstractNum>
-  <w:abstractNum w:abstractNumId="3" w15:restartNumberingAfterBreak="0">
+  <w:abstractNum w:abstractNumId="4" w15:restartNumberingAfterBreak="0">
     <w:nsid w:val="110510B4"/>
     <w:multiLevelType w:val="multilevel"/>
     <w:tmpl w:val="2004C560"/>
@@ -12889,7 +13519,7 @@
       </w:rPr>
     </w:lvl>
   </w:abstractNum>
-  <w:abstractNum w:abstractNumId="4" w15:restartNumberingAfterBreak="0">
+  <w:abstractNum w:abstractNumId="5" w15:restartNumberingAfterBreak="0">
     <w:nsid w:val="11ED6C7F"/>
     <w:multiLevelType w:val="hybridMultilevel"/>
     <w:tmpl w:val="A6F810A0"/>
@@ -12975,7 +13605,7 @@
       </w:pPr>
     </w:lvl>
   </w:abstractNum>
-  <w:abstractNum w:abstractNumId="5" w15:restartNumberingAfterBreak="0">
+  <w:abstractNum w:abstractNumId="6" w15:restartNumberingAfterBreak="0">
     <w:nsid w:val="1221209E"/>
     <w:multiLevelType w:val="multilevel"/>
     <w:tmpl w:val="849E2E56"/>
@@ -13097,7 +13727,7 @@
       </w:rPr>
     </w:lvl>
   </w:abstractNum>
-  <w:abstractNum w:abstractNumId="6" w15:restartNumberingAfterBreak="0">
+  <w:abstractNum w:abstractNumId="7" w15:restartNumberingAfterBreak="0">
     <w:nsid w:val="13DB66A5"/>
     <w:multiLevelType w:val="hybridMultilevel"/>
     <w:tmpl w:val="9F1A40B2"/>
@@ -13189,7 +13819,7 @@
       </w:pPr>
     </w:lvl>
   </w:abstractNum>
-  <w:abstractNum w:abstractNumId="7" w15:restartNumberingAfterBreak="0">
+  <w:abstractNum w:abstractNumId="8" w15:restartNumberingAfterBreak="0">
     <w:nsid w:val="1D83709B"/>
     <w:multiLevelType w:val="hybridMultilevel"/>
     <w:tmpl w:val="A6F810A0"/>
@@ -13275,7 +13905,7 @@
       </w:pPr>
     </w:lvl>
   </w:abstractNum>
-  <w:abstractNum w:abstractNumId="8" w15:restartNumberingAfterBreak="0">
+  <w:abstractNum w:abstractNumId="9" w15:restartNumberingAfterBreak="0">
     <w:nsid w:val="1E5D1BFE"/>
     <w:multiLevelType w:val="hybridMultilevel"/>
     <w:tmpl w:val="39E2E048"/>
@@ -13361,7 +13991,7 @@
       </w:pPr>
     </w:lvl>
   </w:abstractNum>
-  <w:abstractNum w:abstractNumId="9" w15:restartNumberingAfterBreak="0">
+  <w:abstractNum w:abstractNumId="10" w15:restartNumberingAfterBreak="0">
     <w:nsid w:val="21D807AA"/>
     <w:multiLevelType w:val="hybridMultilevel"/>
     <w:tmpl w:val="55A2B244"/>
@@ -13447,7 +14077,7 @@
       </w:pPr>
     </w:lvl>
   </w:abstractNum>
-  <w:abstractNum w:abstractNumId="10" w15:restartNumberingAfterBreak="0">
+  <w:abstractNum w:abstractNumId="11" w15:restartNumberingAfterBreak="0">
     <w:nsid w:val="400C3FB3"/>
     <w:multiLevelType w:val="hybridMultilevel"/>
     <w:tmpl w:val="D1C0454C"/>
@@ -13533,7 +14163,7 @@
       </w:pPr>
     </w:lvl>
   </w:abstractNum>
-  <w:abstractNum w:abstractNumId="11" w15:restartNumberingAfterBreak="0">
+  <w:abstractNum w:abstractNumId="12" w15:restartNumberingAfterBreak="0">
     <w:nsid w:val="44BF0E71"/>
     <w:multiLevelType w:val="hybridMultilevel"/>
     <w:tmpl w:val="86AAB9C4"/>
@@ -13646,7 +14276,7 @@
       </w:rPr>
     </w:lvl>
   </w:abstractNum>
-  <w:abstractNum w:abstractNumId="12" w15:restartNumberingAfterBreak="0">
+  <w:abstractNum w:abstractNumId="13" w15:restartNumberingAfterBreak="0">
     <w:nsid w:val="4BF536E0"/>
     <w:multiLevelType w:val="hybridMultilevel"/>
     <w:tmpl w:val="62EC9444"/>
@@ -13736,7 +14366,7 @@
       </w:pPr>
     </w:lvl>
   </w:abstractNum>
-  <w:abstractNum w:abstractNumId="13" w15:restartNumberingAfterBreak="0">
+  <w:abstractNum w:abstractNumId="14" w15:restartNumberingAfterBreak="0">
     <w:nsid w:val="509115BC"/>
     <w:multiLevelType w:val="hybridMultilevel"/>
     <w:tmpl w:val="A6F810A0"/>
@@ -13822,7 +14452,7 @@
       </w:pPr>
     </w:lvl>
   </w:abstractNum>
-  <w:abstractNum w:abstractNumId="14" w15:restartNumberingAfterBreak="0">
+  <w:abstractNum w:abstractNumId="15" w15:restartNumberingAfterBreak="0">
     <w:nsid w:val="56FE269B"/>
     <w:multiLevelType w:val="hybridMultilevel"/>
     <w:tmpl w:val="A6F810A0"/>
@@ -13908,7 +14538,7 @@
       </w:pPr>
     </w:lvl>
   </w:abstractNum>
-  <w:abstractNum w:abstractNumId="15" w15:restartNumberingAfterBreak="0">
+  <w:abstractNum w:abstractNumId="16" w15:restartNumberingAfterBreak="0">
     <w:nsid w:val="644C1532"/>
     <w:multiLevelType w:val="multilevel"/>
     <w:tmpl w:val="84D07E42"/>
@@ -14029,7 +14659,7 @@
       </w:rPr>
     </w:lvl>
   </w:abstractNum>
-  <w:abstractNum w:abstractNumId="16" w15:restartNumberingAfterBreak="0">
+  <w:abstractNum w:abstractNumId="17" w15:restartNumberingAfterBreak="0">
     <w:nsid w:val="68EB5CEE"/>
     <w:multiLevelType w:val="multilevel"/>
     <w:tmpl w:val="8B26A094"/>
@@ -14151,7 +14781,7 @@
       </w:rPr>
     </w:lvl>
   </w:abstractNum>
-  <w:abstractNum w:abstractNumId="17" w15:restartNumberingAfterBreak="0">
+  <w:abstractNum w:abstractNumId="18" w15:restartNumberingAfterBreak="0">
     <w:nsid w:val="6D3C6D2A"/>
     <w:multiLevelType w:val="hybridMultilevel"/>
     <w:tmpl w:val="529C9924"/>
@@ -14237,7 +14867,7 @@
       </w:pPr>
     </w:lvl>
   </w:abstractNum>
-  <w:abstractNum w:abstractNumId="18" w15:restartNumberingAfterBreak="0">
+  <w:abstractNum w:abstractNumId="19" w15:restartNumberingAfterBreak="0">
     <w:nsid w:val="72667948"/>
     <w:multiLevelType w:val="hybridMultilevel"/>
     <w:tmpl w:val="D1C0454C"/>
@@ -14323,7 +14953,7 @@
       </w:pPr>
     </w:lvl>
   </w:abstractNum>
-  <w:abstractNum w:abstractNumId="19" w15:restartNumberingAfterBreak="0">
+  <w:abstractNum w:abstractNumId="20" w15:restartNumberingAfterBreak="0">
     <w:nsid w:val="7A08576B"/>
     <w:multiLevelType w:val="hybridMultilevel"/>
     <w:tmpl w:val="A6F810A0"/>
@@ -14410,64 +15040,67 @@
     </w:lvl>
   </w:abstractNum>
   <w:num w:numId="1">
-    <w:abstractNumId w:val="8"/>
+    <w:abstractNumId w:val="9"/>
   </w:num>
   <w:num w:numId="2">
-    <w:abstractNumId w:val="18"/>
+    <w:abstractNumId w:val="19"/>
   </w:num>
   <w:num w:numId="3">
-    <w:abstractNumId w:val="15"/>
+    <w:abstractNumId w:val="16"/>
   </w:num>
   <w:num w:numId="4">
-    <w:abstractNumId w:val="10"/>
+    <w:abstractNumId w:val="11"/>
   </w:num>
   <w:num w:numId="5">
     <w:abstractNumId w:val="0"/>
   </w:num>
   <w:num w:numId="6">
-    <w:abstractNumId w:val="11"/>
+    <w:abstractNumId w:val="12"/>
   </w:num>
   <w:num w:numId="7">
+    <w:abstractNumId w:val="15"/>
+  </w:num>
+  <w:num w:numId="8">
+    <w:abstractNumId w:val="20"/>
+  </w:num>
+  <w:num w:numId="9">
     <w:abstractNumId w:val="14"/>
   </w:num>
-  <w:num w:numId="8">
-    <w:abstractNumId w:val="19"/>
-  </w:num>
-  <w:num w:numId="9">
-    <w:abstractNumId w:val="13"/>
-  </w:num>
   <w:num w:numId="10">
-    <w:abstractNumId w:val="2"/>
+    <w:abstractNumId w:val="3"/>
   </w:num>
   <w:num w:numId="11">
-    <w:abstractNumId w:val="7"/>
+    <w:abstractNumId w:val="8"/>
   </w:num>
   <w:num w:numId="12">
     <w:abstractNumId w:val="1"/>
   </w:num>
   <w:num w:numId="13">
+    <w:abstractNumId w:val="5"/>
+  </w:num>
+  <w:num w:numId="14">
+    <w:abstractNumId w:val="7"/>
+  </w:num>
+  <w:num w:numId="15">
     <w:abstractNumId w:val="4"/>
   </w:num>
-  <w:num w:numId="14">
+  <w:num w:numId="16">
     <w:abstractNumId w:val="6"/>
   </w:num>
-  <w:num w:numId="15">
-    <w:abstractNumId w:val="3"/>
-  </w:num>
-  <w:num w:numId="16">
-    <w:abstractNumId w:val="5"/>
-  </w:num>
   <w:num w:numId="17">
-    <w:abstractNumId w:val="16"/>
+    <w:abstractNumId w:val="17"/>
   </w:num>
   <w:num w:numId="18">
-    <w:abstractNumId w:val="17"/>
+    <w:abstractNumId w:val="18"/>
   </w:num>
   <w:num w:numId="19">
-    <w:abstractNumId w:val="9"/>
+    <w:abstractNumId w:val="10"/>
   </w:num>
   <w:num w:numId="20">
-    <w:abstractNumId w:val="12"/>
+    <w:abstractNumId w:val="13"/>
+  </w:num>
+  <w:num w:numId="21">
+    <w:abstractNumId w:val="2"/>
   </w:num>
 </w:numbering>
 </file>
@@ -15087,6 +15720,7 @@
   <w:style w:type="character" w:default="1" w:styleId="Fontepargpadro">
     <w:name w:val="Default Paragraph Font"/>
     <w:uiPriority w:val="1"/>
+    <w:semiHidden/>
     <w:unhideWhenUsed/>
   </w:style>
   <w:style w:type="table" w:default="1" w:styleId="Tabelanormal">
@@ -16317,7 +16951,7 @@
 </file>
 
 <file path=customXml/itemProps4.xml><?xml version="1.0" encoding="utf-8"?>
-<ds:datastoreItem xmlns:ds="http://schemas.openxmlformats.org/officeDocument/2006/customXml" ds:itemID="{314199AE-9A26-4913-851B-9F61E4CD40F0}">
+<ds:datastoreItem xmlns:ds="http://schemas.openxmlformats.org/officeDocument/2006/customXml" ds:itemID="{41A4F82E-5788-417E-8EA1-68AEBA7E6891}">
   <ds:schemaRefs>
     <ds:schemaRef ds:uri="http://schemas.openxmlformats.org/officeDocument/2006/bibliography"/>
   </ds:schemaRefs>

</xml_diff>